<commit_message>
Added work for 1a, far too many words but best aim over the word limit and edit down in practice
</commit_message>
<xml_diff>
--- a/AssignmentReport.docx
+++ b/AssignmentReport.docx
@@ -4,96 +4,289 @@
   <w:body>
     <w:p>
       <w:pPr>
-        <w:jc w:val="center"/>
-        <w:rPr>
-          <w:b/>
-          <w:bCs/>
-          <w:sz w:val="40"/>
-          <w:szCs w:val="40"/>
-        </w:rPr>
-      </w:pPr>
-      <w:r>
-        <w:rPr>
-          <w:b/>
-          <w:bCs/>
-          <w:sz w:val="40"/>
-          <w:szCs w:val="40"/>
-        </w:rPr>
+        <w:pStyle w:val="Title"/>
+      </w:pPr>
+      <w:r>
         <w:t>CS36110 Assignment: Employee Absenteeism</w:t>
       </w:r>
     </w:p>
     <w:p>
       <w:pPr>
-        <w:rPr>
-          <w:sz w:val="32"/>
-          <w:szCs w:val="32"/>
-        </w:rPr>
-      </w:pPr>
+        <w:pStyle w:val="Subtitle"/>
+      </w:pPr>
+      <w:r>
+        <w:t>Ben Jaeger | bej29</w:t>
+      </w:r>
+    </w:p>
+    <w:p/>
+    <w:p>
+      <w:pPr>
+        <w:pStyle w:val="Heading1"/>
+      </w:pPr>
+      <w:r>
+        <w:t>1.</w:t>
+      </w:r>
+      <w:r>
+        <w:t xml:space="preserve"> Initial Building of Machine Learning Models</w:t>
+      </w:r>
     </w:p>
     <w:p>
       <w:pPr>
-        <w:rPr>
-          <w:sz w:val="32"/>
-          <w:szCs w:val="32"/>
-        </w:rPr>
-      </w:pPr>
-      <w:r>
-        <w:rPr>
-          <w:sz w:val="32"/>
-          <w:szCs w:val="32"/>
-        </w:rPr>
-        <w:t>1</w:t>
+        <w:pStyle w:val="Heading2"/>
+      </w:pPr>
+      <w:r>
+        <w:t xml:space="preserve">1.1. </w:t>
+      </w:r>
+      <w:r>
+        <w:t>Initial Classifier Creation and Explanation</w:t>
       </w:r>
     </w:p>
     <w:p>
-      <w:pPr>
-        <w:rPr>
-          <w:sz w:val="32"/>
-          <w:szCs w:val="32"/>
-        </w:rPr>
-      </w:pPr>
-      <w:r>
-        <w:rPr>
-          <w:sz w:val="32"/>
-          <w:szCs w:val="32"/>
-        </w:rPr>
-        <w:t xml:space="preserve"> Use and c</w:t>
-      </w:r>
+      <w:r>
+        <w:t xml:space="preserve">For this assignment I used a J48 and </w:t>
+      </w:r>
+      <w:r>
+        <w:t>NaiveBayes</w:t>
+      </w:r>
+      <w:r>
+        <w:t xml:space="preserve"> classifier as prescribed in the assignment, however I also used a RandomForest classifier as I had a passing knowledge of it from previous machine learning work. </w:t>
+      </w:r>
+    </w:p>
+    <w:p/>
+    <w:p>
+      <w:r>
+        <w:t xml:space="preserve">J48 is an implementation of </w:t>
+      </w:r>
+      <w:r>
+        <w:t xml:space="preserve">a decision tree-based classifier based on the </w:t>
+      </w:r>
+      <w:r>
+        <w:t xml:space="preserve">C4.5 release 8 </w:t>
+      </w:r>
+      <w:r>
+        <w:t>classifier (hence the name). It works by finding the entropy within a dataset, this defines how heterogeneous the dataset is, seemingly unrelated the features are to the decision feature, then it defines the gain that would be made by dividing the dataset across a feature, the gain being a measure of the reduction in entropy. The aim being to greedily reduce entropy, and thus increase the homogeneity at each level</w:t>
+      </w:r>
+      <w:r>
+        <w:t>.</w:t>
+      </w:r>
+      <w:r>
+        <w:t xml:space="preserve"> </w:t>
+      </w:r>
+      <w:r>
+        <w:t>One advantage of J48 is that it is a very simple model to both produce and, arguably more importantly in some situations, a explain to someone who has little or no knowledge of machine learning.</w:t>
+      </w:r>
+    </w:p>
+    <w:p/>
+    <w:p>
+      <w:r>
+        <w:t xml:space="preserve">NaiveBayes is a probabilistic classifier, meaning it uses the given dataset to find the probability of an instance belonging to a particular decision feature group. This is done by </w:t>
+      </w:r>
+      <w:r>
+        <w:t>trying to calculate how likely the outcome is given the features</w:t>
+      </w:r>
+      <w:r>
+        <w:t xml:space="preserve"> </w:t>
+      </w:r>
+      <w:r>
+        <w:t>(</w:t>
+      </w:r>
+      <w:r>
+        <w:t>“how likely is it a banana given it’s long</w:t>
+      </w:r>
+      <w:r>
+        <w:t>,</w:t>
+      </w:r>
+      <w:r>
+        <w:t xml:space="preserve"> yellow</w:t>
+      </w:r>
+      <w:r>
+        <w:t xml:space="preserve"> and</w:t>
+      </w:r>
+      <w:r>
+        <w:t xml:space="preserve"> sweet”</w:t>
+      </w:r>
+      <w:r>
+        <w:t xml:space="preserve">), this is achieved by finding how likely that </w:t>
+      </w:r>
+      <w:r>
+        <w:t>outcome is in the first place (“how likely is it that this is a banana”) the logic being that less likely outcomes should be prejudiced against and also how likely each of those features is given that outcome (“if this were a banana, how likely is it that its long yellow and sweet”) this aims to prejudice against unlikely combinations resulting in that outcome.</w:t>
+      </w:r>
+      <w:r>
+        <w:t xml:space="preserve"> NaiveBayes has the advantage of disregarding the interactions between features (hence why its naive) this reduces the calculations needed greatly</w:t>
+      </w:r>
+      <w:r>
+        <w:t>. It also easily adapts to more data as there is nothing to restructure such as a decision tree.</w:t>
+      </w:r>
+    </w:p>
+    <w:p/>
+    <w:p>
+      <w:r>
+        <w:t>The last classifier is a RandomForest classifier</w:t>
+      </w:r>
+      <w:r>
+        <w:t xml:space="preserve"> </w:t>
+      </w:r>
+      <w:r>
+        <w:t>as I had encountered it before.</w:t>
+      </w:r>
+      <w:r>
+        <w:t xml:space="preserve"> A RandomForest is</w:t>
+      </w:r>
+      <w:r>
+        <w:t xml:space="preserve"> </w:t>
+      </w:r>
+      <w:r>
+        <w:t xml:space="preserve">an example of </w:t>
+      </w:r>
+      <w:r>
+        <w:t xml:space="preserve">an </w:t>
+      </w:r>
+      <w:r>
+        <w:t>ensemble learning</w:t>
+      </w:r>
+      <w:r>
+        <w:t xml:space="preserve"> model</w:t>
+      </w:r>
+      <w:r>
+        <w:t>, meaning that it is a model made up of many smaller models, attempting to negate the negatives of each</w:t>
+      </w:r>
+      <w:r>
+        <w:t xml:space="preserve">. </w:t>
+      </w:r>
+      <w:r>
+        <w:t>Th</w:t>
+      </w:r>
+      <w:r>
+        <w:t>e</w:t>
+      </w:r>
+      <w:r>
+        <w:t xml:space="preserve"> classifier takes many decision trees formed from subsets of the dataset (with replacement) and then “votes” between them, the idea being that this will reduce the chance of the tree over fitting to the da</w:t>
+      </w:r>
+      <w:r>
+        <w:t>ta as just one decision tree, such as J48, is sometimes susceptible to doing</w:t>
+      </w:r>
+      <w:r>
+        <w:t>. The difference between a normal decision tree and those that make up this model is that at each level the tree randomly pick from a subset of the features remaining, when it comes to voting the majority rules at each level for classification</w:t>
+      </w:r>
+      <w:sdt>
+        <w:sdtPr>
+          <w:id w:val="71863078"/>
+          <w:citation/>
+        </w:sdtPr>
+        <w:sdtContent>
+          <w:r>
+            <w:fldChar w:fldCharType="begin"/>
+          </w:r>
+          <w:r>
+            <w:instrText xml:space="preserve"> CITATION Lia02 \l 2057 </w:instrText>
+          </w:r>
+          <w:r>
+            <w:fldChar w:fldCharType="separate"/>
+          </w:r>
+          <w:r>
+            <w:rPr>
+              <w:noProof/>
+            </w:rPr>
+            <w:t xml:space="preserve"> (Liaw, 2002)</w:t>
+          </w:r>
+          <w:r>
+            <w:fldChar w:fldCharType="end"/>
+          </w:r>
+        </w:sdtContent>
+      </w:sdt>
+      <w:r>
+        <w:t>.</w:t>
+      </w:r>
+    </w:p>
+    <w:p>
       <w:bookmarkStart w:id="0" w:name="_GoBack"/>
       <w:bookmarkEnd w:id="0"/>
-      <w:r>
+    </w:p>
+    <w:sdt>
+      <w:sdtPr>
+        <w:id w:val="-154915355"/>
+        <w:docPartObj>
+          <w:docPartGallery w:val="Bibliographies"/>
+          <w:docPartUnique/>
+        </w:docPartObj>
+      </w:sdtPr>
+      <w:sdtEndPr>
         <w:rPr>
-          <w:sz w:val="32"/>
-          <w:szCs w:val="32"/>
+          <w:rFonts w:asciiTheme="minorHAnsi" w:eastAsiaTheme="minorHAnsi" w:hAnsiTheme="minorHAnsi" w:cstheme="minorBidi"/>
+          <w:color w:val="auto"/>
+          <w:sz w:val="22"/>
+          <w:szCs w:val="22"/>
         </w:rPr>
-        <w:t xml:space="preserve">ompare J48, </w:t>
-      </w:r>
-      <w:proofErr w:type="spellStart"/>
-      <w:r>
-        <w:rPr>
-          <w:sz w:val="32"/>
-          <w:szCs w:val="32"/>
-        </w:rPr>
-        <w:t>NaïveBayes</w:t>
-      </w:r>
-      <w:proofErr w:type="spellEnd"/>
-      <w:r>
-        <w:rPr>
-          <w:sz w:val="32"/>
-          <w:szCs w:val="32"/>
-        </w:rPr>
-        <w:t xml:space="preserve"> and </w:t>
-      </w:r>
-      <w:proofErr w:type="spellStart"/>
-      <w:r>
-        <w:rPr>
-          <w:sz w:val="32"/>
-          <w:szCs w:val="32"/>
-        </w:rPr>
-        <w:t>RandomForest</w:t>
-      </w:r>
-      <w:proofErr w:type="spellEnd"/>
-    </w:p>
+      </w:sdtEndPr>
+      <w:sdtContent>
+        <w:p>
+          <w:pPr>
+            <w:pStyle w:val="Heading1"/>
+          </w:pPr>
+          <w:r>
+            <w:t>References</w:t>
+          </w:r>
+        </w:p>
+        <w:sdt>
+          <w:sdtPr>
+            <w:id w:val="-573587230"/>
+            <w:bibliography/>
+          </w:sdtPr>
+          <w:sdtContent>
+            <w:p>
+              <w:pPr>
+                <w:pStyle w:val="Bibliography"/>
+                <w:ind w:left="720" w:hanging="720"/>
+                <w:rPr>
+                  <w:noProof/>
+                  <w:sz w:val="24"/>
+                  <w:szCs w:val="24"/>
+                </w:rPr>
+              </w:pPr>
+              <w:r>
+                <w:fldChar w:fldCharType="begin"/>
+              </w:r>
+              <w:r>
+                <w:instrText xml:space="preserve"> BIBLIOGRAPHY </w:instrText>
+              </w:r>
+              <w:r>
+                <w:fldChar w:fldCharType="separate"/>
+              </w:r>
+              <w:r>
+                <w:rPr>
+                  <w:noProof/>
+                </w:rPr>
+                <w:t xml:space="preserve">Liaw, A. &amp;. ( 2002). Classification and regression by randomForest. </w:t>
+              </w:r>
+              <w:r>
+                <w:rPr>
+                  <w:i/>
+                  <w:iCs/>
+                  <w:noProof/>
+                </w:rPr>
+                <w:t>R news</w:t>
+              </w:r>
+              <w:r>
+                <w:rPr>
+                  <w:noProof/>
+                </w:rPr>
+                <w:t>, 2(3) 18-22.</w:t>
+              </w:r>
+            </w:p>
+            <w:p>
+              <w:r>
+                <w:rPr>
+                  <w:b/>
+                  <w:bCs/>
+                  <w:noProof/>
+                </w:rPr>
+                <w:fldChar w:fldCharType="end"/>
+              </w:r>
+            </w:p>
+          </w:sdtContent>
+        </w:sdt>
+      </w:sdtContent>
+    </w:sdt>
     <w:sectPr>
       <w:pgSz w:w="11906" w:h="16838"/>
       <w:pgMar w:top="1440" w:right="1440" w:bottom="1440" w:left="1440" w:header="708" w:footer="708" w:gutter="0"/>
@@ -102,6 +295,195 @@
     </w:sectPr>
   </w:body>
 </w:document>
+</file>
+
+<file path=word/numbering.xml><?xml version="1.0" encoding="utf-8"?>
+<w:numbering xmlns:wpc="http://schemas.microsoft.com/office/word/2010/wordprocessingCanvas" xmlns:cx="http://schemas.microsoft.com/office/drawing/2014/chartex" xmlns:cx1="http://schemas.microsoft.com/office/drawing/2015/9/8/chartex" xmlns:cx2="http://schemas.microsoft.com/office/drawing/2015/10/21/chartex" xmlns:cx3="http://schemas.microsoft.com/office/drawing/2016/5/9/chartex" xmlns:cx4="http://schemas.microsoft.com/office/drawing/2016/5/10/chartex" xmlns:cx5="http://schemas.microsoft.com/office/drawing/2016/5/11/chartex" xmlns:cx6="http://schemas.microsoft.com/office/drawing/2016/5/12/chartex" xmlns:cx7="http://schemas.microsoft.com/office/drawing/2016/5/13/chartex" xmlns:cx8="http://schemas.microsoft.com/office/drawing/2016/5/14/chartex" xmlns:mc="http://schemas.openxmlformats.org/markup-compatibility/2006" xmlns:aink="http://schemas.microsoft.com/office/drawing/2016/ink" xmlns:am3d="http://schemas.microsoft.com/office/drawing/2017/model3d" xmlns:o="urn:schemas-microsoft-com:office:office" xmlns:r="http://schemas.openxmlformats.org/officeDocument/2006/relationships" xmlns:m="http://schemas.openxmlformats.org/officeDocument/2006/math" xmlns:v="urn:schemas-microsoft-com:vml" xmlns:wp14="http://schemas.microsoft.com/office/word/2010/wordprocessingDrawing" xmlns:wp="http://schemas.openxmlformats.org/drawingml/2006/wordprocessingDrawing" xmlns:w10="urn:schemas-microsoft-com:office:word" xmlns:w="http://schemas.openxmlformats.org/wordprocessingml/2006/main" xmlns:w14="http://schemas.microsoft.com/office/word/2010/wordml" xmlns:w15="http://schemas.microsoft.com/office/word/2012/wordml" xmlns:w16cid="http://schemas.microsoft.com/office/word/2016/wordml/cid" xmlns:w16se="http://schemas.microsoft.com/office/word/2015/wordml/symex" xmlns:wpg="http://schemas.microsoft.com/office/word/2010/wordprocessingGroup" xmlns:wpi="http://schemas.microsoft.com/office/word/2010/wordprocessingInk" xmlns:wne="http://schemas.microsoft.com/office/word/2006/wordml" xmlns:wps="http://schemas.microsoft.com/office/word/2010/wordprocessingShape" mc:Ignorable="w14 w15 w16se w16cid wp14">
+  <w:abstractNum w:abstractNumId="0" w15:restartNumberingAfterBreak="0">
+    <w:nsid w:val="12667B10"/>
+    <w:multiLevelType w:val="hybridMultilevel"/>
+    <w:tmpl w:val="84D4473E"/>
+    <w:lvl w:ilvl="0" w:tplc="0809000F">
+      <w:start w:val="1"/>
+      <w:numFmt w:val="decimal"/>
+      <w:lvlText w:val="%1."/>
+      <w:lvlJc w:val="left"/>
+      <w:pPr>
+        <w:ind w:left="720" w:hanging="360"/>
+      </w:pPr>
+      <w:rPr>
+        <w:rFonts w:hint="default"/>
+      </w:rPr>
+    </w:lvl>
+    <w:lvl w:ilvl="1" w:tplc="08090019" w:tentative="1">
+      <w:start w:val="1"/>
+      <w:numFmt w:val="lowerLetter"/>
+      <w:lvlText w:val="%2."/>
+      <w:lvlJc w:val="left"/>
+      <w:pPr>
+        <w:ind w:left="1440" w:hanging="360"/>
+      </w:pPr>
+    </w:lvl>
+    <w:lvl w:ilvl="2" w:tplc="0809001B" w:tentative="1">
+      <w:start w:val="1"/>
+      <w:numFmt w:val="lowerRoman"/>
+      <w:lvlText w:val="%3."/>
+      <w:lvlJc w:val="right"/>
+      <w:pPr>
+        <w:ind w:left="2160" w:hanging="180"/>
+      </w:pPr>
+    </w:lvl>
+    <w:lvl w:ilvl="3" w:tplc="0809000F" w:tentative="1">
+      <w:start w:val="1"/>
+      <w:numFmt w:val="decimal"/>
+      <w:lvlText w:val="%4."/>
+      <w:lvlJc w:val="left"/>
+      <w:pPr>
+        <w:ind w:left="2880" w:hanging="360"/>
+      </w:pPr>
+    </w:lvl>
+    <w:lvl w:ilvl="4" w:tplc="08090019" w:tentative="1">
+      <w:start w:val="1"/>
+      <w:numFmt w:val="lowerLetter"/>
+      <w:lvlText w:val="%5."/>
+      <w:lvlJc w:val="left"/>
+      <w:pPr>
+        <w:ind w:left="3600" w:hanging="360"/>
+      </w:pPr>
+    </w:lvl>
+    <w:lvl w:ilvl="5" w:tplc="0809001B" w:tentative="1">
+      <w:start w:val="1"/>
+      <w:numFmt w:val="lowerRoman"/>
+      <w:lvlText w:val="%6."/>
+      <w:lvlJc w:val="right"/>
+      <w:pPr>
+        <w:ind w:left="4320" w:hanging="180"/>
+      </w:pPr>
+    </w:lvl>
+    <w:lvl w:ilvl="6" w:tplc="0809000F" w:tentative="1">
+      <w:start w:val="1"/>
+      <w:numFmt w:val="decimal"/>
+      <w:lvlText w:val="%7."/>
+      <w:lvlJc w:val="left"/>
+      <w:pPr>
+        <w:ind w:left="5040" w:hanging="360"/>
+      </w:pPr>
+    </w:lvl>
+    <w:lvl w:ilvl="7" w:tplc="08090019" w:tentative="1">
+      <w:start w:val="1"/>
+      <w:numFmt w:val="lowerLetter"/>
+      <w:lvlText w:val="%8."/>
+      <w:lvlJc w:val="left"/>
+      <w:pPr>
+        <w:ind w:left="5760" w:hanging="360"/>
+      </w:pPr>
+    </w:lvl>
+    <w:lvl w:ilvl="8" w:tplc="0809001B" w:tentative="1">
+      <w:start w:val="1"/>
+      <w:numFmt w:val="lowerRoman"/>
+      <w:lvlText w:val="%9."/>
+      <w:lvlJc w:val="right"/>
+      <w:pPr>
+        <w:ind w:left="6480" w:hanging="180"/>
+      </w:pPr>
+    </w:lvl>
+  </w:abstractNum>
+  <w:abstractNum w:abstractNumId="1" w15:restartNumberingAfterBreak="0">
+    <w:nsid w:val="21A3238C"/>
+    <w:multiLevelType w:val="hybridMultilevel"/>
+    <w:tmpl w:val="BFC8DEA6"/>
+    <w:lvl w:ilvl="0" w:tplc="0809000F">
+      <w:start w:val="1"/>
+      <w:numFmt w:val="decimal"/>
+      <w:lvlText w:val="%1."/>
+      <w:lvlJc w:val="left"/>
+      <w:pPr>
+        <w:ind w:left="720" w:hanging="360"/>
+      </w:pPr>
+      <w:rPr>
+        <w:rFonts w:hint="default"/>
+      </w:rPr>
+    </w:lvl>
+    <w:lvl w:ilvl="1" w:tplc="08090019" w:tentative="1">
+      <w:start w:val="1"/>
+      <w:numFmt w:val="lowerLetter"/>
+      <w:lvlText w:val="%2."/>
+      <w:lvlJc w:val="left"/>
+      <w:pPr>
+        <w:ind w:left="1440" w:hanging="360"/>
+      </w:pPr>
+    </w:lvl>
+    <w:lvl w:ilvl="2" w:tplc="0809001B" w:tentative="1">
+      <w:start w:val="1"/>
+      <w:numFmt w:val="lowerRoman"/>
+      <w:lvlText w:val="%3."/>
+      <w:lvlJc w:val="right"/>
+      <w:pPr>
+        <w:ind w:left="2160" w:hanging="180"/>
+      </w:pPr>
+    </w:lvl>
+    <w:lvl w:ilvl="3" w:tplc="0809000F" w:tentative="1">
+      <w:start w:val="1"/>
+      <w:numFmt w:val="decimal"/>
+      <w:lvlText w:val="%4."/>
+      <w:lvlJc w:val="left"/>
+      <w:pPr>
+        <w:ind w:left="2880" w:hanging="360"/>
+      </w:pPr>
+    </w:lvl>
+    <w:lvl w:ilvl="4" w:tplc="08090019" w:tentative="1">
+      <w:start w:val="1"/>
+      <w:numFmt w:val="lowerLetter"/>
+      <w:lvlText w:val="%5."/>
+      <w:lvlJc w:val="left"/>
+      <w:pPr>
+        <w:ind w:left="3600" w:hanging="360"/>
+      </w:pPr>
+    </w:lvl>
+    <w:lvl w:ilvl="5" w:tplc="0809001B" w:tentative="1">
+      <w:start w:val="1"/>
+      <w:numFmt w:val="lowerRoman"/>
+      <w:lvlText w:val="%6."/>
+      <w:lvlJc w:val="right"/>
+      <w:pPr>
+        <w:ind w:left="4320" w:hanging="180"/>
+      </w:pPr>
+    </w:lvl>
+    <w:lvl w:ilvl="6" w:tplc="0809000F" w:tentative="1">
+      <w:start w:val="1"/>
+      <w:numFmt w:val="decimal"/>
+      <w:lvlText w:val="%7."/>
+      <w:lvlJc w:val="left"/>
+      <w:pPr>
+        <w:ind w:left="5040" w:hanging="360"/>
+      </w:pPr>
+    </w:lvl>
+    <w:lvl w:ilvl="7" w:tplc="08090019" w:tentative="1">
+      <w:start w:val="1"/>
+      <w:numFmt w:val="lowerLetter"/>
+      <w:lvlText w:val="%8."/>
+      <w:lvlJc w:val="left"/>
+      <w:pPr>
+        <w:ind w:left="5760" w:hanging="360"/>
+      </w:pPr>
+    </w:lvl>
+    <w:lvl w:ilvl="8" w:tplc="0809001B" w:tentative="1">
+      <w:start w:val="1"/>
+      <w:numFmt w:val="lowerRoman"/>
+      <w:lvlText w:val="%9."/>
+      <w:lvlJc w:val="right"/>
+      <w:pPr>
+        <w:ind w:left="6480" w:hanging="180"/>
+      </w:pPr>
+    </w:lvl>
+  </w:abstractNum>
+  <w:num w:numId="1">
+    <w:abstractNumId w:val="0"/>
+  </w:num>
+  <w:num w:numId="2">
+    <w:abstractNumId w:val="1"/>
+  </w:num>
+</w:numbering>
 </file>
 
 <file path=word/styles.xml><?xml version="1.0" encoding="utf-8"?>
@@ -227,6 +609,7 @@
     <w:lsdException w:name="HTML Sample" w:semiHidden="1" w:unhideWhenUsed="1"/>
     <w:lsdException w:name="HTML Typewriter" w:semiHidden="1" w:unhideWhenUsed="1"/>
     <w:lsdException w:name="HTML Variable" w:semiHidden="1" w:unhideWhenUsed="1"/>
+    <w:lsdException w:name="Normal Table" w:semiHidden="1" w:unhideWhenUsed="1"/>
     <w:lsdException w:name="annotation subject" w:semiHidden="1" w:unhideWhenUsed="1"/>
     <w:lsdException w:name="No List" w:semiHidden="1" w:unhideWhenUsed="1"/>
     <w:lsdException w:name="Outline List 1" w:semiHidden="1" w:unhideWhenUsed="1"/>
@@ -272,9 +655,11 @@
     <w:lsdException w:name="Table Subtle 1" w:semiHidden="1" w:unhideWhenUsed="1"/>
     <w:lsdException w:name="Table Subtle 2" w:semiHidden="1" w:unhideWhenUsed="1"/>
     <w:lsdException w:name="Table Web 1" w:semiHidden="1" w:unhideWhenUsed="1"/>
+    <w:lsdException w:name="Table Web 2" w:semiHidden="1" w:unhideWhenUsed="1"/>
     <w:lsdException w:name="Table Web 3" w:semiHidden="1" w:unhideWhenUsed="1"/>
     <w:lsdException w:name="Balloon Text" w:semiHidden="1" w:unhideWhenUsed="1"/>
     <w:lsdException w:name="Table Grid" w:uiPriority="39"/>
+    <w:lsdException w:name="Table Theme" w:semiHidden="1" w:unhideWhenUsed="1"/>
     <w:lsdException w:name="Placeholder Text" w:semiHidden="1"/>
     <w:lsdException w:name="No Spacing" w:uiPriority="1" w:qFormat="1"/>
     <w:lsdException w:name="Light Shading" w:uiPriority="60"/>
@@ -500,6 +885,53 @@
   <w:style w:type="paragraph" w:default="1" w:styleId="Normal">
     <w:name w:val="Normal"/>
     <w:qFormat/>
+    <w:rsid w:val="00615BB3"/>
+    <w:pPr>
+      <w:spacing w:after="0"/>
+    </w:pPr>
+  </w:style>
+  <w:style w:type="paragraph" w:styleId="Heading1">
+    <w:name w:val="heading 1"/>
+    <w:basedOn w:val="Normal"/>
+    <w:next w:val="Normal"/>
+    <w:link w:val="Heading1Char"/>
+    <w:uiPriority w:val="9"/>
+    <w:qFormat/>
+    <w:rsid w:val="00366370"/>
+    <w:pPr>
+      <w:keepNext/>
+      <w:keepLines/>
+      <w:spacing w:before="240"/>
+      <w:outlineLvl w:val="0"/>
+    </w:pPr>
+    <w:rPr>
+      <w:rFonts w:asciiTheme="majorHAnsi" w:eastAsiaTheme="majorEastAsia" w:hAnsiTheme="majorHAnsi" w:cstheme="majorBidi"/>
+      <w:color w:val="2F5496" w:themeColor="accent1" w:themeShade="BF"/>
+      <w:sz w:val="32"/>
+      <w:szCs w:val="32"/>
+    </w:rPr>
+  </w:style>
+  <w:style w:type="paragraph" w:styleId="Heading2">
+    <w:name w:val="heading 2"/>
+    <w:basedOn w:val="Normal"/>
+    <w:next w:val="Normal"/>
+    <w:link w:val="Heading2Char"/>
+    <w:uiPriority w:val="9"/>
+    <w:unhideWhenUsed/>
+    <w:qFormat/>
+    <w:rsid w:val="00366370"/>
+    <w:pPr>
+      <w:keepNext/>
+      <w:keepLines/>
+      <w:spacing w:before="40"/>
+      <w:outlineLvl w:val="1"/>
+    </w:pPr>
+    <w:rPr>
+      <w:rFonts w:asciiTheme="majorHAnsi" w:eastAsiaTheme="majorEastAsia" w:hAnsiTheme="majorHAnsi" w:cstheme="majorBidi"/>
+      <w:color w:val="2F5496" w:themeColor="accent1" w:themeShade="BF"/>
+      <w:sz w:val="26"/>
+      <w:szCs w:val="26"/>
+    </w:rPr>
   </w:style>
   <w:style w:type="character" w:default="1" w:styleId="DefaultParagraphFont">
     <w:name w:val="Default Paragraph Font"/>
@@ -527,6 +959,128 @@
     <w:uiPriority w:val="99"/>
     <w:semiHidden/>
     <w:unhideWhenUsed/>
+  </w:style>
+  <w:style w:type="paragraph" w:styleId="Title">
+    <w:name w:val="Title"/>
+    <w:basedOn w:val="Normal"/>
+    <w:next w:val="Normal"/>
+    <w:link w:val="TitleChar"/>
+    <w:uiPriority w:val="10"/>
+    <w:qFormat/>
+    <w:rsid w:val="00366370"/>
+    <w:pPr>
+      <w:spacing w:line="240" w:lineRule="auto"/>
+      <w:contextualSpacing/>
+    </w:pPr>
+    <w:rPr>
+      <w:rFonts w:asciiTheme="majorHAnsi" w:eastAsiaTheme="majorEastAsia" w:hAnsiTheme="majorHAnsi" w:cstheme="majorBidi"/>
+      <w:spacing w:val="-10"/>
+      <w:kern w:val="28"/>
+      <w:sz w:val="56"/>
+      <w:szCs w:val="56"/>
+    </w:rPr>
+  </w:style>
+  <w:style w:type="character" w:customStyle="1" w:styleId="TitleChar">
+    <w:name w:val="Title Char"/>
+    <w:basedOn w:val="DefaultParagraphFont"/>
+    <w:link w:val="Title"/>
+    <w:uiPriority w:val="10"/>
+    <w:rsid w:val="00366370"/>
+    <w:rPr>
+      <w:rFonts w:asciiTheme="majorHAnsi" w:eastAsiaTheme="majorEastAsia" w:hAnsiTheme="majorHAnsi" w:cstheme="majorBidi"/>
+      <w:spacing w:val="-10"/>
+      <w:kern w:val="28"/>
+      <w:sz w:val="56"/>
+      <w:szCs w:val="56"/>
+    </w:rPr>
+  </w:style>
+  <w:style w:type="paragraph" w:styleId="Subtitle">
+    <w:name w:val="Subtitle"/>
+    <w:basedOn w:val="Normal"/>
+    <w:next w:val="Normal"/>
+    <w:link w:val="SubtitleChar"/>
+    <w:uiPriority w:val="11"/>
+    <w:qFormat/>
+    <w:rsid w:val="00366370"/>
+    <w:pPr>
+      <w:numPr>
+        <w:ilvl w:val="1"/>
+      </w:numPr>
+    </w:pPr>
+    <w:rPr>
+      <w:rFonts w:eastAsiaTheme="minorEastAsia"/>
+      <w:color w:val="5A5A5A" w:themeColor="text1" w:themeTint="A5"/>
+      <w:spacing w:val="15"/>
+    </w:rPr>
+  </w:style>
+  <w:style w:type="character" w:customStyle="1" w:styleId="SubtitleChar">
+    <w:name w:val="Subtitle Char"/>
+    <w:basedOn w:val="DefaultParagraphFont"/>
+    <w:link w:val="Subtitle"/>
+    <w:uiPriority w:val="11"/>
+    <w:rsid w:val="00366370"/>
+    <w:rPr>
+      <w:rFonts w:eastAsiaTheme="minorEastAsia"/>
+      <w:color w:val="5A5A5A" w:themeColor="text1" w:themeTint="A5"/>
+      <w:spacing w:val="15"/>
+    </w:rPr>
+  </w:style>
+  <w:style w:type="character" w:customStyle="1" w:styleId="Heading1Char">
+    <w:name w:val="Heading 1 Char"/>
+    <w:basedOn w:val="DefaultParagraphFont"/>
+    <w:link w:val="Heading1"/>
+    <w:uiPriority w:val="9"/>
+    <w:rsid w:val="00366370"/>
+    <w:rPr>
+      <w:rFonts w:asciiTheme="majorHAnsi" w:eastAsiaTheme="majorEastAsia" w:hAnsiTheme="majorHAnsi" w:cstheme="majorBidi"/>
+      <w:color w:val="2F5496" w:themeColor="accent1" w:themeShade="BF"/>
+      <w:sz w:val="32"/>
+      <w:szCs w:val="32"/>
+    </w:rPr>
+  </w:style>
+  <w:style w:type="character" w:customStyle="1" w:styleId="Heading2Char">
+    <w:name w:val="Heading 2 Char"/>
+    <w:basedOn w:val="DefaultParagraphFont"/>
+    <w:link w:val="Heading2"/>
+    <w:uiPriority w:val="9"/>
+    <w:rsid w:val="00366370"/>
+    <w:rPr>
+      <w:rFonts w:asciiTheme="majorHAnsi" w:eastAsiaTheme="majorEastAsia" w:hAnsiTheme="majorHAnsi" w:cstheme="majorBidi"/>
+      <w:color w:val="2F5496" w:themeColor="accent1" w:themeShade="BF"/>
+      <w:sz w:val="26"/>
+      <w:szCs w:val="26"/>
+    </w:rPr>
+  </w:style>
+  <w:style w:type="character" w:styleId="Hyperlink">
+    <w:name w:val="Hyperlink"/>
+    <w:basedOn w:val="DefaultParagraphFont"/>
+    <w:uiPriority w:val="99"/>
+    <w:unhideWhenUsed/>
+    <w:rsid w:val="00853E63"/>
+    <w:rPr>
+      <w:color w:val="0563C1" w:themeColor="hyperlink"/>
+      <w:u w:val="single"/>
+    </w:rPr>
+  </w:style>
+  <w:style w:type="character" w:styleId="UnresolvedMention">
+    <w:name w:val="Unresolved Mention"/>
+    <w:basedOn w:val="DefaultParagraphFont"/>
+    <w:uiPriority w:val="99"/>
+    <w:semiHidden/>
+    <w:unhideWhenUsed/>
+    <w:rsid w:val="00853E63"/>
+    <w:rPr>
+      <w:color w:val="605E5C"/>
+      <w:shd w:val="clear" w:color="auto" w:fill="E1DFDD"/>
+    </w:rPr>
+  </w:style>
+  <w:style w:type="paragraph" w:styleId="Bibliography">
+    <w:name w:val="Bibliography"/>
+    <w:basedOn w:val="Normal"/>
+    <w:next w:val="Normal"/>
+    <w:uiPriority w:val="37"/>
+    <w:unhideWhenUsed/>
+    <w:rsid w:val="006320C6"/>
   </w:style>
 </w:styles>
 </file>
@@ -824,4 +1378,38 @@
     </a:ext>
   </a:extLst>
 </a:theme>
+</file>
+
+<file path=customXml/item1.xml><?xml version="1.0" encoding="utf-8"?>
+<b:Sources xmlns:b="http://schemas.openxmlformats.org/officeDocument/2006/bibliography" xmlns="http://schemas.openxmlformats.org/officeDocument/2006/bibliography" SelectedStyle="\APASixthEditionOfficeOnline.xsl" StyleName="APA" Version="6">
+  <b:Source>
+    <b:Tag>Lia02</b:Tag>
+    <b:SourceType>JournalArticle</b:SourceType>
+    <b:Guid>{3E7B5778-5F2A-458C-975B-172BFB572F5F}</b:Guid>
+    <b:Title>Classification and regression by randomForest</b:Title>
+    <b:Year> 2002</b:Year>
+    <b:Author>
+      <b:Author>
+        <b:NameList>
+          <b:Person>
+            <b:Last>Liaw</b:Last>
+            <b:First>A.,</b:First>
+            <b:Middle>&amp; Wiener, M.</b:Middle>
+          </b:Person>
+        </b:NameList>
+      </b:Author>
+    </b:Author>
+    <b:JournalName>R news</b:JournalName>
+    <b:Pages>2(3) 18-22</b:Pages>
+    <b:RefOrder>1</b:RefOrder>
+  </b:Source>
+</b:Sources>
+</file>
+
+<file path=customXml/itemProps1.xml><?xml version="1.0" encoding="utf-8"?>
+<ds:datastoreItem xmlns:ds="http://schemas.openxmlformats.org/officeDocument/2006/customXml" ds:itemID="{3EDCC866-49E5-49D6-B685-70BE54DC1326}">
+  <ds:schemaRefs>
+    <ds:schemaRef ds:uri="http://schemas.openxmlformats.org/officeDocument/2006/bibliography"/>
+  </ds:schemaRefs>
+</ds:datastoreItem>
 </file>
</xml_diff>

<commit_message>
began work on 2a
</commit_message>
<xml_diff>
--- a/AssignmentReport.docx
+++ b/AssignmentReport.docx
@@ -5,43 +5,405 @@
     <w:p>
       <w:pPr>
         <w:pStyle w:val="Title"/>
-      </w:pPr>
-      <w:r>
+        <w:rPr>
+          <w:sz w:val="72"/>
+          <w:szCs w:val="72"/>
+        </w:rPr>
+      </w:pPr>
+      <w:r>
+        <w:rPr>
+          <w:sz w:val="72"/>
+          <w:szCs w:val="72"/>
+        </w:rPr>
         <w:t>CS36110 Assignment: Employee Absenteeism</w:t>
       </w:r>
     </w:p>
     <w:p>
       <w:pPr>
         <w:pStyle w:val="Subtitle"/>
+        <w:jc w:val="right"/>
       </w:pPr>
       <w:r>
         <w:t>Ben Jaeger | bej29</w:t>
-      </w:r>
-    </w:p>
-    <w:p/>
-    <w:p>
-      <w:pPr>
-        <w:pStyle w:val="Heading1"/>
-      </w:pPr>
-      <w:r>
-        <w:t>1.</w:t>
-      </w:r>
-      <w:r>
-        <w:t xml:space="preserve"> Initial Building of Machine Learning Models</w:t>
       </w:r>
     </w:p>
     <w:p>
       <w:pPr>
-        <w:pStyle w:val="Heading2"/>
-      </w:pPr>
-      <w:r>
-        <w:t xml:space="preserve">1.1. </w:t>
-      </w:r>
-      <w:r>
-        <w:t>Initial Classifier Creation and Explanation</w:t>
+        <w:spacing w:after="160"/>
+      </w:pPr>
+      <w:r>
+        <w:br w:type="page"/>
+      </w:r>
+    </w:p>
+    <w:sdt>
+      <w:sdtPr>
+        <w:id w:val="-2000644047"/>
+        <w:docPartObj>
+          <w:docPartGallery w:val="Table of Contents"/>
+          <w:docPartUnique/>
+        </w:docPartObj>
+      </w:sdtPr>
+      <w:sdtEndPr>
+        <w:rPr>
+          <w:rFonts w:asciiTheme="minorHAnsi" w:eastAsiaTheme="minorHAnsi" w:hAnsiTheme="minorHAnsi" w:cstheme="minorBidi"/>
+          <w:b/>
+          <w:bCs/>
+          <w:noProof/>
+          <w:color w:val="auto"/>
+          <w:sz w:val="22"/>
+          <w:szCs w:val="22"/>
+          <w:lang w:val="en-GB"/>
+        </w:rPr>
+      </w:sdtEndPr>
+      <w:sdtContent>
+        <w:p>
+          <w:pPr>
+            <w:pStyle w:val="TOCHeading"/>
+          </w:pPr>
+          <w:r>
+            <w:t>Contents</w:t>
+          </w:r>
+        </w:p>
+        <w:p>
+          <w:pPr>
+            <w:pStyle w:val="TOC1"/>
+            <w:tabs>
+              <w:tab w:val="right" w:leader="dot" w:pos="9016"/>
+            </w:tabs>
+            <w:rPr>
+              <w:rFonts w:eastAsiaTheme="minorEastAsia"/>
+              <w:noProof/>
+              <w:lang w:eastAsia="en-GB"/>
+            </w:rPr>
+          </w:pPr>
+          <w:r>
+            <w:fldChar w:fldCharType="begin"/>
+          </w:r>
+          <w:r>
+            <w:instrText xml:space="preserve"> TOC \o "1-3" \h \z \u </w:instrText>
+          </w:r>
+          <w:r>
+            <w:fldChar w:fldCharType="separate"/>
+          </w:r>
+          <w:hyperlink w:anchor="_Toc23417331" w:history="1">
+            <w:r>
+              <w:rPr>
+                <w:rStyle w:val="Hyperlink"/>
+                <w:noProof/>
+              </w:rPr>
+              <w:t>1. Initial Building of Machine Learning Models</w:t>
+            </w:r>
+            <w:r>
+              <w:rPr>
+                <w:noProof/>
+                <w:webHidden/>
+              </w:rPr>
+              <w:tab/>
+            </w:r>
+            <w:r>
+              <w:rPr>
+                <w:noProof/>
+                <w:webHidden/>
+              </w:rPr>
+              <w:fldChar w:fldCharType="begin"/>
+            </w:r>
+            <w:r>
+              <w:rPr>
+                <w:noProof/>
+                <w:webHidden/>
+              </w:rPr>
+              <w:instrText xml:space="preserve"> PAGEREF _Toc23417331 \h </w:instrText>
+            </w:r>
+            <w:r>
+              <w:rPr>
+                <w:noProof/>
+                <w:webHidden/>
+              </w:rPr>
+            </w:r>
+            <w:r>
+              <w:rPr>
+                <w:noProof/>
+                <w:webHidden/>
+              </w:rPr>
+              <w:fldChar w:fldCharType="separate"/>
+            </w:r>
+            <w:r>
+              <w:rPr>
+                <w:noProof/>
+                <w:webHidden/>
+              </w:rPr>
+              <w:t>3</w:t>
+            </w:r>
+            <w:r>
+              <w:rPr>
+                <w:noProof/>
+                <w:webHidden/>
+              </w:rPr>
+              <w:fldChar w:fldCharType="end"/>
+            </w:r>
+          </w:hyperlink>
+        </w:p>
+        <w:p>
+          <w:pPr>
+            <w:pStyle w:val="TOC2"/>
+            <w:tabs>
+              <w:tab w:val="right" w:leader="dot" w:pos="9016"/>
+            </w:tabs>
+            <w:rPr>
+              <w:rFonts w:eastAsiaTheme="minorEastAsia"/>
+              <w:noProof/>
+              <w:lang w:eastAsia="en-GB"/>
+            </w:rPr>
+          </w:pPr>
+          <w:hyperlink w:anchor="_Toc23417332" w:history="1">
+            <w:r>
+              <w:rPr>
+                <w:rStyle w:val="Hyperlink"/>
+                <w:noProof/>
+              </w:rPr>
+              <w:t>1.1. Initial Classifier Creation and Explanation</w:t>
+            </w:r>
+            <w:r>
+              <w:rPr>
+                <w:noProof/>
+                <w:webHidden/>
+              </w:rPr>
+              <w:tab/>
+            </w:r>
+            <w:r>
+              <w:rPr>
+                <w:noProof/>
+                <w:webHidden/>
+              </w:rPr>
+              <w:fldChar w:fldCharType="begin"/>
+            </w:r>
+            <w:r>
+              <w:rPr>
+                <w:noProof/>
+                <w:webHidden/>
+              </w:rPr>
+              <w:instrText xml:space="preserve"> PAGEREF _Toc23417332 \h </w:instrText>
+            </w:r>
+            <w:r>
+              <w:rPr>
+                <w:noProof/>
+                <w:webHidden/>
+              </w:rPr>
+            </w:r>
+            <w:r>
+              <w:rPr>
+                <w:noProof/>
+                <w:webHidden/>
+              </w:rPr>
+              <w:fldChar w:fldCharType="separate"/>
+            </w:r>
+            <w:r>
+              <w:rPr>
+                <w:noProof/>
+                <w:webHidden/>
+              </w:rPr>
+              <w:t>3</w:t>
+            </w:r>
+            <w:r>
+              <w:rPr>
+                <w:noProof/>
+                <w:webHidden/>
+              </w:rPr>
+              <w:fldChar w:fldCharType="end"/>
+            </w:r>
+          </w:hyperlink>
+        </w:p>
+        <w:p>
+          <w:pPr>
+            <w:pStyle w:val="TOC2"/>
+            <w:tabs>
+              <w:tab w:val="right" w:leader="dot" w:pos="9016"/>
+            </w:tabs>
+            <w:rPr>
+              <w:rFonts w:eastAsiaTheme="minorEastAsia"/>
+              <w:noProof/>
+              <w:lang w:eastAsia="en-GB"/>
+            </w:rPr>
+          </w:pPr>
+          <w:hyperlink w:anchor="_Toc23417333" w:history="1">
+            <w:r>
+              <w:rPr>
+                <w:rStyle w:val="Hyperlink"/>
+                <w:noProof/>
+              </w:rPr>
+              <w:t>1.2. Comparing Results between Classifiers</w:t>
+            </w:r>
+            <w:r>
+              <w:rPr>
+                <w:noProof/>
+                <w:webHidden/>
+              </w:rPr>
+              <w:tab/>
+            </w:r>
+            <w:r>
+              <w:rPr>
+                <w:noProof/>
+                <w:webHidden/>
+              </w:rPr>
+              <w:fldChar w:fldCharType="begin"/>
+            </w:r>
+            <w:r>
+              <w:rPr>
+                <w:noProof/>
+                <w:webHidden/>
+              </w:rPr>
+              <w:instrText xml:space="preserve"> PAGEREF _Toc23417333 \h </w:instrText>
+            </w:r>
+            <w:r>
+              <w:rPr>
+                <w:noProof/>
+                <w:webHidden/>
+              </w:rPr>
+            </w:r>
+            <w:r>
+              <w:rPr>
+                <w:noProof/>
+                <w:webHidden/>
+              </w:rPr>
+              <w:fldChar w:fldCharType="separate"/>
+            </w:r>
+            <w:r>
+              <w:rPr>
+                <w:noProof/>
+                <w:webHidden/>
+              </w:rPr>
+              <w:t>3</w:t>
+            </w:r>
+            <w:r>
+              <w:rPr>
+                <w:noProof/>
+                <w:webHidden/>
+              </w:rPr>
+              <w:fldChar w:fldCharType="end"/>
+            </w:r>
+          </w:hyperlink>
+        </w:p>
+        <w:p>
+          <w:pPr>
+            <w:pStyle w:val="TOC1"/>
+            <w:tabs>
+              <w:tab w:val="right" w:leader="dot" w:pos="9016"/>
+            </w:tabs>
+            <w:rPr>
+              <w:rFonts w:eastAsiaTheme="minorEastAsia"/>
+              <w:noProof/>
+              <w:lang w:eastAsia="en-GB"/>
+            </w:rPr>
+          </w:pPr>
+          <w:hyperlink w:anchor="_Toc23417334" w:history="1">
+            <w:r>
+              <w:rPr>
+                <w:rStyle w:val="Hyperlink"/>
+                <w:noProof/>
+              </w:rPr>
+              <w:t>References</w:t>
+            </w:r>
+            <w:r>
+              <w:rPr>
+                <w:noProof/>
+                <w:webHidden/>
+              </w:rPr>
+              <w:tab/>
+            </w:r>
+            <w:r>
+              <w:rPr>
+                <w:noProof/>
+                <w:webHidden/>
+              </w:rPr>
+              <w:fldChar w:fldCharType="begin"/>
+            </w:r>
+            <w:r>
+              <w:rPr>
+                <w:noProof/>
+                <w:webHidden/>
+              </w:rPr>
+              <w:instrText xml:space="preserve"> PAGEREF _Toc23417334 \h </w:instrText>
+            </w:r>
+            <w:r>
+              <w:rPr>
+                <w:noProof/>
+                <w:webHidden/>
+              </w:rPr>
+            </w:r>
+            <w:r>
+              <w:rPr>
+                <w:noProof/>
+                <w:webHidden/>
+              </w:rPr>
+              <w:fldChar w:fldCharType="separate"/>
+            </w:r>
+            <w:r>
+              <w:rPr>
+                <w:noProof/>
+                <w:webHidden/>
+              </w:rPr>
+              <w:t>3</w:t>
+            </w:r>
+            <w:r>
+              <w:rPr>
+                <w:noProof/>
+                <w:webHidden/>
+              </w:rPr>
+              <w:fldChar w:fldCharType="end"/>
+            </w:r>
+          </w:hyperlink>
+        </w:p>
+        <w:p>
+          <w:r>
+            <w:rPr>
+              <w:b/>
+              <w:bCs/>
+              <w:noProof/>
+            </w:rPr>
+            <w:fldChar w:fldCharType="end"/>
+          </w:r>
+        </w:p>
+      </w:sdtContent>
+    </w:sdt>
+    <w:p>
+      <w:pPr>
+        <w:spacing w:after="160"/>
+      </w:pPr>
+      <w:r>
+        <w:br w:type="page"/>
       </w:r>
     </w:p>
     <w:p>
+      <w:pPr>
+        <w:pStyle w:val="Heading1"/>
+      </w:pPr>
+      <w:bookmarkStart w:id="0" w:name="_Toc23417331"/>
+      <w:r>
+        <w:lastRenderedPageBreak/>
+        <w:t>1.</w:t>
+      </w:r>
+      <w:r>
+        <w:t xml:space="preserve"> Initial Building of Machine Learning Models</w:t>
+      </w:r>
+      <w:bookmarkEnd w:id="0"/>
+    </w:p>
+    <w:p>
+      <w:pPr>
+        <w:pStyle w:val="Heading2"/>
+      </w:pPr>
+      <w:bookmarkStart w:id="1" w:name="_Toc23417332"/>
+      <w:r>
+        <w:t xml:space="preserve">1.1. </w:t>
+      </w:r>
+      <w:r>
+        <w:t>Initial Classifier Creation and Explanation</w:t>
+      </w:r>
+      <w:bookmarkEnd w:id="1"/>
+    </w:p>
+    <w:p>
+      <w:pPr>
+        <w:ind w:firstLine="720"/>
+      </w:pPr>
       <w:r>
         <w:t xml:space="preserve">For this assignment I used a J48 and </w:t>
       </w:r>
@@ -52,8 +414,10 @@
         <w:t xml:space="preserve"> classifier as prescribed in the assignment, however I also used a RandomForest classifier as I had a passing knowledge of it from previous machine learning work. </w:t>
       </w:r>
     </w:p>
-    <w:p/>
     <w:p>
+      <w:pPr>
+        <w:ind w:firstLine="720"/>
+      </w:pPr>
       <w:r>
         <w:t xml:space="preserve">J48 is an implementation of </w:t>
       </w:r>
@@ -76,8 +440,10 @@
         <w:t>One advantage of J48 is that it is a very simple model to both produce and, arguably more importantly in some situations, a explain to someone who has little or no knowledge of machine learning.</w:t>
       </w:r>
     </w:p>
-    <w:p/>
     <w:p>
+      <w:pPr>
+        <w:ind w:firstLine="720"/>
+      </w:pPr>
       <w:r>
         <w:t xml:space="preserve">NaiveBayes is a probabilistic classifier, meaning it uses the given dataset to find the probability of an instance belonging to a particular decision feature group. This is done by </w:t>
       </w:r>
@@ -118,8 +484,10 @@
         <w:t>. It also easily adapts to more data as there is nothing to restructure such as a decision tree.</w:t>
       </w:r>
     </w:p>
-    <w:p/>
     <w:p>
+      <w:pPr>
+        <w:ind w:firstLine="720"/>
+      </w:pPr>
       <w:r>
         <w:t>The last classifier is a RandomForest classifier</w:t>
       </w:r>
@@ -198,13 +566,81 @@
         <w:t>.</w:t>
       </w:r>
     </w:p>
+    <w:p/>
     <w:p>
-      <w:bookmarkStart w:id="0" w:name="_GoBack"/>
-      <w:bookmarkEnd w:id="0"/>
+      <w:pPr>
+        <w:pStyle w:val="Heading2"/>
+      </w:pPr>
+      <w:bookmarkStart w:id="2" w:name="_Toc23417333"/>
+      <w:r>
+        <w:t>1.2. Comparing Results between Classifiers</w:t>
+      </w:r>
+      <w:bookmarkEnd w:id="2"/>
     </w:p>
+    <w:p>
+      <w:r>
+        <w:tab/>
+        <w:t>When comparing machine learning models there are many ways to measure and com</w:t>
+      </w:r>
+      <w:r>
+        <w:t>p</w:t>
+      </w:r>
+      <w:r>
+        <w:t>are them. We will be using the</w:t>
+      </w:r>
+      <w:r>
+        <w:t xml:space="preserve"> percentage correct as well as the </w:t>
+      </w:r>
+      <w:r>
+        <w:t>ROC area</w:t>
+      </w:r>
+      <w:bookmarkStart w:id="3" w:name="_GoBack"/>
+      <w:bookmarkEnd w:id="3"/>
+      <w:r>
+        <w:t>,</w:t>
+      </w:r>
+    </w:p>
+    <w:p>
+      <w:r>
+        <w:tab/>
+        <w:t xml:space="preserve">According to WEKA 3.8 (the tool used to create these models) the NaiveBayes classifier had the lowest percentage correct at </w:t>
+      </w:r>
+      <w:r>
+        <w:t>55.6</w:t>
+      </w:r>
+      <w:r>
+        <w:t xml:space="preserve">9% with J48 at </w:t>
+      </w:r>
+      <w:r>
+        <w:t>71.935</w:t>
+      </w:r>
+      <w:r>
+        <w:t xml:space="preserve">% and RandomForest narrowly coming out on top with </w:t>
+      </w:r>
+      <w:r>
+        <w:t>78.582</w:t>
+      </w:r>
+      <w:r>
+        <w:t>%</w:t>
+      </w:r>
+    </w:p>
+    <w:p>
+      <w:r>
+        <w:t>###</w:t>
+      </w:r>
+    </w:p>
+    <w:p>
+      <w:pPr>
+        <w:spacing w:after="160"/>
+      </w:pPr>
+      <w:r>
+        <w:br w:type="page"/>
+      </w:r>
+    </w:p>
+    <w:bookmarkStart w:id="4" w:name="_Toc23417334" w:displacedByCustomXml="next"/>
     <w:sdt>
       <w:sdtPr>
-        <w:id w:val="-154915355"/>
+        <w:id w:val="114652577"/>
         <w:docPartObj>
           <w:docPartGallery w:val="Bibliographies"/>
           <w:docPartUnique/>
@@ -226,6 +662,7 @@
           <w:r>
             <w:t>References</w:t>
           </w:r>
+          <w:bookmarkEnd w:id="4"/>
         </w:p>
         <w:sdt>
           <w:sdtPr>
@@ -287,6 +724,9 @@
         </w:sdt>
       </w:sdtContent>
     </w:sdt>
+    <w:p/>
+    <w:p/>
+    <w:p/>
     <w:sectPr>
       <w:pgSz w:w="11906" w:h="16838"/>
       <w:pgMar w:top="1440" w:right="1440" w:bottom="1440" w:left="1440" w:header="708" w:footer="708" w:gutter="0"/>
@@ -885,7 +1325,7 @@
   <w:style w:type="paragraph" w:default="1" w:styleId="Normal">
     <w:name w:val="Normal"/>
     <w:qFormat/>
-    <w:rsid w:val="00615BB3"/>
+    <w:rsid w:val="00D54F60"/>
     <w:pPr>
       <w:spacing w:after="0"/>
     </w:pPr>
@@ -1081,6 +1521,46 @@
     <w:uiPriority w:val="37"/>
     <w:unhideWhenUsed/>
     <w:rsid w:val="006320C6"/>
+  </w:style>
+  <w:style w:type="paragraph" w:styleId="TOCHeading">
+    <w:name w:val="TOC Heading"/>
+    <w:basedOn w:val="Heading1"/>
+    <w:next w:val="Normal"/>
+    <w:uiPriority w:val="39"/>
+    <w:unhideWhenUsed/>
+    <w:qFormat/>
+    <w:rsid w:val="004B126B"/>
+    <w:pPr>
+      <w:outlineLvl w:val="9"/>
+    </w:pPr>
+    <w:rPr>
+      <w:lang w:val="en-US"/>
+    </w:rPr>
+  </w:style>
+  <w:style w:type="paragraph" w:styleId="TOC1">
+    <w:name w:val="toc 1"/>
+    <w:basedOn w:val="Normal"/>
+    <w:next w:val="Normal"/>
+    <w:autoRedefine/>
+    <w:uiPriority w:val="39"/>
+    <w:unhideWhenUsed/>
+    <w:rsid w:val="004B126B"/>
+    <w:pPr>
+      <w:spacing w:after="100"/>
+    </w:pPr>
+  </w:style>
+  <w:style w:type="paragraph" w:styleId="TOC2">
+    <w:name w:val="toc 2"/>
+    <w:basedOn w:val="Normal"/>
+    <w:next w:val="Normal"/>
+    <w:autoRedefine/>
+    <w:uiPriority w:val="39"/>
+    <w:unhideWhenUsed/>
+    <w:rsid w:val="004B126B"/>
+    <w:pPr>
+      <w:spacing w:after="100"/>
+      <w:ind w:left="220"/>
+    </w:pPr>
   </w:style>
 </w:styles>
 </file>
@@ -1407,7 +1887,7 @@
 </file>
 
 <file path=customXml/itemProps1.xml><?xml version="1.0" encoding="utf-8"?>
-<ds:datastoreItem xmlns:ds="http://schemas.openxmlformats.org/officeDocument/2006/customXml" ds:itemID="{3EDCC866-49E5-49D6-B685-70BE54DC1326}">
+<ds:datastoreItem xmlns:ds="http://schemas.openxmlformats.org/officeDocument/2006/customXml" ds:itemID="{2B2BEA35-915E-4C0D-BBD4-9A3E2891256B}">
   <ds:schemaRefs>
     <ds:schemaRef ds:uri="http://schemas.openxmlformats.org/officeDocument/2006/bibliography"/>
   </ds:schemaRefs>

</xml_diff>

<commit_message>
added part 1.3 and renamed model files for avoiding future collision
</commit_message>
<xml_diff>
--- a/AssignmentReport.docx
+++ b/AssignmentReport.docx
@@ -87,7 +87,7 @@
           <w:r>
             <w:fldChar w:fldCharType="separate"/>
           </w:r>
-          <w:hyperlink w:anchor="_Toc23417331" w:history="1">
+          <w:hyperlink w:anchor="_Toc24375406" w:history="1">
             <w:r>
               <w:rPr>
                 <w:rStyle w:val="Hyperlink"/>
@@ -114,7 +114,7 @@
                 <w:noProof/>
                 <w:webHidden/>
               </w:rPr>
-              <w:instrText xml:space="preserve"> PAGEREF _Toc23417331 \h </w:instrText>
+              <w:instrText xml:space="preserve"> PAGEREF _Toc24375406 \h </w:instrText>
             </w:r>
             <w:r>
               <w:rPr>
@@ -157,7 +157,7 @@
               <w:lang w:eastAsia="en-GB"/>
             </w:rPr>
           </w:pPr>
-          <w:hyperlink w:anchor="_Toc23417332" w:history="1">
+          <w:hyperlink w:anchor="_Toc24375407" w:history="1">
             <w:r>
               <w:rPr>
                 <w:rStyle w:val="Hyperlink"/>
@@ -184,7 +184,7 @@
                 <w:noProof/>
                 <w:webHidden/>
               </w:rPr>
-              <w:instrText xml:space="preserve"> PAGEREF _Toc23417332 \h </w:instrText>
+              <w:instrText xml:space="preserve"> PAGEREF _Toc24375407 \h </w:instrText>
             </w:r>
             <w:r>
               <w:rPr>
@@ -227,7 +227,7 @@
               <w:lang w:eastAsia="en-GB"/>
             </w:rPr>
           </w:pPr>
-          <w:hyperlink w:anchor="_Toc23417333" w:history="1">
+          <w:hyperlink w:anchor="_Toc24375408" w:history="1">
             <w:r>
               <w:rPr>
                 <w:rStyle w:val="Hyperlink"/>
@@ -254,7 +254,7 @@
                 <w:noProof/>
                 <w:webHidden/>
               </w:rPr>
-              <w:instrText xml:space="preserve"> PAGEREF _Toc23417333 \h </w:instrText>
+              <w:instrText xml:space="preserve"> PAGEREF _Toc24375408 \h </w:instrText>
             </w:r>
             <w:r>
               <w:rPr>
@@ -275,6 +275,76 @@
                 <w:webHidden/>
               </w:rPr>
               <w:t>3</w:t>
+            </w:r>
+            <w:r>
+              <w:rPr>
+                <w:noProof/>
+                <w:webHidden/>
+              </w:rPr>
+              <w:fldChar w:fldCharType="end"/>
+            </w:r>
+          </w:hyperlink>
+        </w:p>
+        <w:p>
+          <w:pPr>
+            <w:pStyle w:val="TOC2"/>
+            <w:tabs>
+              <w:tab w:val="right" w:leader="dot" w:pos="9016"/>
+            </w:tabs>
+            <w:rPr>
+              <w:rFonts w:eastAsiaTheme="minorEastAsia"/>
+              <w:noProof/>
+              <w:lang w:eastAsia="en-GB"/>
+            </w:rPr>
+          </w:pPr>
+          <w:hyperlink w:anchor="_Toc24375409" w:history="1">
+            <w:r>
+              <w:rPr>
+                <w:rStyle w:val="Hyperlink"/>
+                <w:noProof/>
+              </w:rPr>
+              <w:t>1.3. Baseline Comparison</w:t>
+            </w:r>
+            <w:r>
+              <w:rPr>
+                <w:noProof/>
+                <w:webHidden/>
+              </w:rPr>
+              <w:tab/>
+            </w:r>
+            <w:r>
+              <w:rPr>
+                <w:noProof/>
+                <w:webHidden/>
+              </w:rPr>
+              <w:fldChar w:fldCharType="begin"/>
+            </w:r>
+            <w:r>
+              <w:rPr>
+                <w:noProof/>
+                <w:webHidden/>
+              </w:rPr>
+              <w:instrText xml:space="preserve"> PAGEREF _Toc24375409 \h </w:instrText>
+            </w:r>
+            <w:r>
+              <w:rPr>
+                <w:noProof/>
+                <w:webHidden/>
+              </w:rPr>
+            </w:r>
+            <w:r>
+              <w:rPr>
+                <w:noProof/>
+                <w:webHidden/>
+              </w:rPr>
+              <w:fldChar w:fldCharType="separate"/>
+            </w:r>
+            <w:r>
+              <w:rPr>
+                <w:noProof/>
+                <w:webHidden/>
+              </w:rPr>
+              <w:t>4</w:t>
             </w:r>
             <w:r>
               <w:rPr>
@@ -297,7 +367,7 @@
               <w:lang w:eastAsia="en-GB"/>
             </w:rPr>
           </w:pPr>
-          <w:hyperlink w:anchor="_Toc23417334" w:history="1">
+          <w:hyperlink w:anchor="_Toc24375410" w:history="1">
             <w:r>
               <w:rPr>
                 <w:rStyle w:val="Hyperlink"/>
@@ -324,7 +394,7 @@
                 <w:noProof/>
                 <w:webHidden/>
               </w:rPr>
-              <w:instrText xml:space="preserve"> PAGEREF _Toc23417334 \h </w:instrText>
+              <w:instrText xml:space="preserve"> PAGEREF _Toc24375410 \h </w:instrText>
             </w:r>
             <w:r>
               <w:rPr>
@@ -344,7 +414,7 @@
                 <w:noProof/>
                 <w:webHidden/>
               </w:rPr>
-              <w:t>3</w:t>
+              <w:t>5</w:t>
             </w:r>
             <w:r>
               <w:rPr>
@@ -379,7 +449,7 @@
       <w:pPr>
         <w:pStyle w:val="Heading1"/>
       </w:pPr>
-      <w:bookmarkStart w:id="0" w:name="_Toc23417331"/>
+      <w:bookmarkStart w:id="0" w:name="_Toc24375406"/>
       <w:r>
         <w:lastRenderedPageBreak/>
         <w:t>1.</w:t>
@@ -393,7 +463,7 @@
       <w:pPr>
         <w:pStyle w:val="Heading2"/>
       </w:pPr>
-      <w:bookmarkStart w:id="1" w:name="_Toc23417332"/>
+      <w:bookmarkStart w:id="1" w:name="_Toc24375407"/>
       <w:r>
         <w:t xml:space="preserve">1.1. </w:t>
       </w:r>
@@ -447,15 +517,7 @@
         <w:ind w:firstLine="720"/>
       </w:pPr>
       <w:r>
-        <w:t xml:space="preserve">NaiveBayes is a probabilistic classifier, meaning it uses the given dataset to find the probability of an instance belonging to a </w:t>
-      </w:r>
-      <w:proofErr w:type="gramStart"/>
-      <w:r>
-        <w:t>particular decision</w:t>
-      </w:r>
-      <w:proofErr w:type="gramEnd"/>
-      <w:r>
-        <w:t xml:space="preserve"> feature group. This is done by </w:t>
+        <w:t xml:space="preserve">NaiveBayes is a probabilistic classifier, meaning it uses the given dataset to find the probability of an instance belonging to a particular decision feature group. This is done by </w:t>
       </w:r>
       <w:r>
         <w:t>trying to calculate how likely the outcome is given the features</w:t>
@@ -488,15 +550,7 @@
         <w:t>outcome is in the first place (“how likely is it that this is a banana”) the logic being that less likely outcomes should be prejudiced against and also how likely each of those features is given that outcome (“if this were a banana, how likely is it that its long yellow and sweet”) this aims to prejudice against unlikely combinations resulting in that outcome.</w:t>
       </w:r>
       <w:r>
-        <w:t xml:space="preserve"> NaiveBayes has the advantage of disregarding the interactions between features (hence why </w:t>
-      </w:r>
-      <w:proofErr w:type="spellStart"/>
-      <w:r>
-        <w:t>its</w:t>
-      </w:r>
-      <w:proofErr w:type="spellEnd"/>
-      <w:r>
-        <w:t xml:space="preserve"> naive) this reduces the calculations needed greatly</w:t>
+        <w:t xml:space="preserve"> NaiveBayes has the advantage of disregarding the interactions between features (hence why its naive) this reduces the calculations needed greatly</w:t>
       </w:r>
       <w:r>
         <w:t>. It also easily adapts to more data as there is nothing to restructure such as a decision tree.</w:t>
@@ -575,7 +629,7 @@
       <w:pPr>
         <w:pStyle w:val="Heading2"/>
       </w:pPr>
-      <w:bookmarkStart w:id="2" w:name="_Toc23417333"/>
+      <w:bookmarkStart w:id="2" w:name="_Toc24375408"/>
       <w:r>
         <w:t>1.2. Comparing Results between Classifiers</w:t>
       </w:r>
@@ -623,6 +677,7 @@
           <w:id w:val="2143217896"/>
           <w:citation/>
         </w:sdtPr>
+        <w:sdtEndPr/>
         <w:sdtContent>
           <w:r>
             <w:fldChar w:fldCharType="begin"/>
@@ -720,20 +775,110 @@
         <w:t>0.934</w:t>
       </w:r>
       <w:r>
-        <w:t xml:space="preserve">, due to the various uses of machine learning there’s no absolute rule about what’s a good ROC area to get however </w:t>
-      </w:r>
-      <w:proofErr w:type="spellStart"/>
-      <w:r>
-        <w:t>RandomForest’s</w:t>
-      </w:r>
-      <w:proofErr w:type="spellEnd"/>
-      <w:r>
-        <w:t xml:space="preserve"> 0.934 is undeniably a great result, both in comparison to the other two and with a goal that  a ROC area of 1 indicates a perfect classifier.</w:t>
-      </w:r>
-      <w:bookmarkStart w:id="3" w:name="_GoBack"/>
+        <w:t>, due to the various uses of machine learning there’s no absolute rule about what’s a good ROC area to get however RandomForest’s 0.934 is undeniably a great result, both in comparison to the other two and with a goal that  a ROC area of 1 indicates a perfect classifier.</w:t>
+      </w:r>
+    </w:p>
+    <w:p/>
+    <w:p>
+      <w:pPr>
+        <w:pStyle w:val="Heading2"/>
+      </w:pPr>
+      <w:bookmarkStart w:id="3" w:name="_Toc24375409"/>
+      <w:r>
+        <w:t>1</w:t>
+      </w:r>
+      <w:r>
+        <w:t>.</w:t>
+      </w:r>
+      <w:r>
+        <w:t>3</w:t>
+      </w:r>
+      <w:r>
+        <w:t>.</w:t>
+      </w:r>
+      <w:r>
+        <w:t xml:space="preserve"> Baseline Comparison</w:t>
+      </w:r>
       <w:bookmarkEnd w:id="3"/>
     </w:p>
     <w:p>
+      <w:r>
+        <w:tab/>
+      </w:r>
+      <w:r>
+        <w:t xml:space="preserve">A very basic baseline would be a </w:t>
+      </w:r>
+      <w:r>
+        <w:t>“</w:t>
+      </w:r>
+      <w:r>
+        <w:t>blanket</w:t>
+      </w:r>
+      <w:r>
+        <w:t>”</w:t>
+      </w:r>
+      <w:r>
+        <w:t xml:space="preserve"> assignment of a particular decision class, under this approach we would give a result of, for example, “A” to any data given, in this case resulting in approximately a 25% accuracy rate, given all the classifiers achieved higher than this we can say they are all at least better than </w:t>
+      </w:r>
+      <w:r>
+        <w:t>this</w:t>
+      </w:r>
+      <w:r>
+        <w:t xml:space="preserve"> </w:t>
+      </w:r>
+      <w:r>
+        <w:t>“</w:t>
+      </w:r>
+      <w:r>
+        <w:t>blanket</w:t>
+      </w:r>
+      <w:r>
+        <w:t>”</w:t>
+      </w:r>
+      <w:r>
+        <w:t xml:space="preserve"> approach, this is a fairly unsurprising result as a blanket baseline is particularly useful in unbalanced datasets however this is not (being an approximately equal split between each 4 decision classes). </w:t>
+      </w:r>
+    </w:p>
+    <w:p>
+      <w:pPr>
+        <w:ind w:firstLine="720"/>
+      </w:pPr>
+      <w:r>
+        <w:t>Another good baseline would be a random approach</w:t>
+      </w:r>
+      <w:r>
+        <w:t xml:space="preserve">, </w:t>
+      </w:r>
+      <w:r>
+        <w:t xml:space="preserve">such as </w:t>
+      </w:r>
+      <w:r>
+        <w:t xml:space="preserve">that used when comparing ROC scores, given that a 0.5 ROC score is equivalent with a model being no better than a “coin flip” approach and all of the three models discussed beat this by a considerable margin we can </w:t>
+      </w:r>
+      <w:r>
+        <w:t xml:space="preserve">say they surpass this baseline too. </w:t>
+      </w:r>
+    </w:p>
+    <w:p>
+      <w:pPr>
+        <w:ind w:firstLine="720"/>
+      </w:pPr>
+      <w:r>
+        <w:t>A third baseline and a well accepted industry standard for comparison is the NaiveBayes classifier in itself, of course NaiveBayes is comparable with itself so that classifier is good enough and referring back to the comparison made in section 1.2 we can say that RandomForest and J48 are both good enough too given they did better in both F1 measure and ROC score than NaiveBayes.</w:t>
+      </w:r>
+    </w:p>
+    <w:p/>
+    <w:p>
+      <w:pPr>
+        <w:pStyle w:val="Heading1"/>
+      </w:pPr>
+      <w:r>
+        <w:t>2. Dataset Imputation and Reclassification</w:t>
+      </w:r>
+      <w:bookmarkStart w:id="4" w:name="_GoBack"/>
+      <w:bookmarkEnd w:id="4"/>
+    </w:p>
+    <w:p>
       <w:pPr>
         <w:spacing w:after="160"/>
       </w:pPr>
@@ -741,7 +886,7 @@
         <w:br w:type="page"/>
       </w:r>
     </w:p>
-    <w:bookmarkStart w:id="4" w:name="_Toc23417334" w:displacedByCustomXml="next"/>
+    <w:bookmarkStart w:id="5" w:name="_Toc24375410" w:displacedByCustomXml="next"/>
     <w:sdt>
       <w:sdtPr>
         <w:rPr>
@@ -765,7 +910,7 @@
           <w:r>
             <w:t>References</w:t>
           </w:r>
-          <w:bookmarkEnd w:id="4"/>
+          <w:bookmarkEnd w:id="5"/>
         </w:p>
         <w:sdt>
           <w:sdtPr>
@@ -2039,7 +2184,7 @@
 </file>
 
 <file path=customXml/itemProps1.xml><?xml version="1.0" encoding="utf-8"?>
-<ds:datastoreItem xmlns:ds="http://schemas.openxmlformats.org/officeDocument/2006/customXml" ds:itemID="{235C1F7E-C7BB-4785-A447-6FEA0D76BB77}">
+<ds:datastoreItem xmlns:ds="http://schemas.openxmlformats.org/officeDocument/2006/customXml" ds:itemID="{61DCE6D4-E110-4AD0-8034-E20F32BAE237}">
   <ds:schemaRefs>
     <ds:schemaRef ds:uri="http://schemas.openxmlformats.org/officeDocument/2006/bibliography"/>
   </ds:schemaRefs>

</xml_diff>

<commit_message>
began work on part 2 after extensive research
</commit_message>
<xml_diff>
--- a/AssignmentReport.docx
+++ b/AssignmentReport.docx
@@ -494,13 +494,24 @@
         <w:t xml:space="preserve">J48 is an implementation of </w:t>
       </w:r>
       <w:r>
-        <w:t xml:space="preserve">a decision tree-based classifier based on the </w:t>
-      </w:r>
-      <w:r>
-        <w:t xml:space="preserve">C4.5 release 8 </w:t>
-      </w:r>
-      <w:r>
-        <w:t>classifier (hence the name). It works by finding the entropy within a dataset, this defines how heterogeneous the dataset is, seemingly unrelated the features are to the decision feature, then it defines the gain that would be made by dividing the dataset across a feature, the gain being a measure of the reduction in entropy. The aim being to greedily reduce entropy, and thus increase the homogeneity at each level</w:t>
+        <w:t>a decision tree-based classifier</w:t>
+      </w:r>
+      <w:r>
+        <w:t xml:space="preserve">. </w:t>
+      </w:r>
+      <w:r>
+        <w:t xml:space="preserve">It works by </w:t>
+      </w:r>
+      <w:r>
+        <w:t xml:space="preserve">arranging the features into a tree where at each level the feature chosen splits the dataset with the </w:t>
+      </w:r>
+      <w:proofErr w:type="spellStart"/>
+      <w:r>
+        <w:t>mooth</w:t>
+      </w:r>
+      <w:proofErr w:type="spellEnd"/>
+      <w:r>
+        <w:t xml:space="preserve"> homogeneity in each branch</w:t>
       </w:r>
       <w:r>
         <w:t>.</w:t>
@@ -525,46 +536,23 @@
       </w:r>
       <w:proofErr w:type="gramEnd"/>
       <w:r>
-        <w:t xml:space="preserve"> feature group. This is done by </w:t>
-      </w:r>
-      <w:r>
-        <w:t>trying to calculate how likely the outcome is given the features</w:t>
-      </w:r>
-      <w:r>
-        <w:t xml:space="preserve"> </w:t>
-      </w:r>
-      <w:r>
-        <w:t>(</w:t>
-      </w:r>
-      <w:r>
-        <w:t>“how likely is it a banana given it’s long</w:t>
-      </w:r>
-      <w:r>
-        <w:t>,</w:t>
-      </w:r>
-      <w:r>
-        <w:t xml:space="preserve"> yellow</w:t>
-      </w:r>
-      <w:r>
-        <w:t xml:space="preserve"> and</w:t>
-      </w:r>
-      <w:r>
-        <w:t xml:space="preserve"> sweet”</w:t>
-      </w:r>
-      <w:r>
-        <w:t xml:space="preserve">), this is achieved by finding how likely that </w:t>
-      </w:r>
-      <w:r>
-        <w:t>outcome is in the first place (“how likely is it that this is a banana”) the logic being that less likely outcomes should be prejudiced against and also how likely each of those features is given that outcome (“if this were a banana, how likely is it that its long yellow and sweet”) this aims to prejudice against unlikely combinations resulting in that outcome.</w:t>
+        <w:t xml:space="preserve"> group.</w:t>
+      </w:r>
+      <w:r>
+        <w:t xml:space="preserve"> This is done by using each feature</w:t>
+      </w:r>
+      <w:r>
+        <w:t xml:space="preserve"> to update the likelihood that an instance belongs to a given class</w:t>
+      </w:r>
+      <w:r>
+        <w:t>.</w:t>
       </w:r>
       <w:r>
         <w:t xml:space="preserve"> NaiveBayes has the advantage of disregarding the interactions between features (hence why </w:t>
       </w:r>
-      <w:proofErr w:type="spellStart"/>
-      <w:r>
-        <w:t>its</w:t>
-      </w:r>
-      <w:proofErr w:type="spellEnd"/>
+      <w:r>
+        <w:t>it’s</w:t>
+      </w:r>
       <w:r>
         <w:t xml:space="preserve"> naive) this reduces the calculations needed greatly</w:t>
       </w:r>
@@ -577,7 +565,13 @@
         <w:ind w:firstLine="720"/>
       </w:pPr>
       <w:r>
-        <w:t>The last classifier is a RandomForest classifier</w:t>
+        <w:t>The last classifier</w:t>
+      </w:r>
+      <w:r>
+        <w:t xml:space="preserve"> I used</w:t>
+      </w:r>
+      <w:r>
+        <w:t xml:space="preserve"> is a RandomForest classifier</w:t>
       </w:r>
       <w:r>
         <w:t xml:space="preserve"> </w:t>
@@ -592,29 +586,22 @@
         <w:t xml:space="preserve"> </w:t>
       </w:r>
       <w:r>
-        <w:t xml:space="preserve">an example of an ensemble learning model, meaning that it is a model made up of many smaller models, attempting to negate the negatives of each. </w:t>
-      </w:r>
-      <w:r>
-        <w:t>Th</w:t>
-      </w:r>
-      <w:r>
-        <w:t>e</w:t>
-      </w:r>
-      <w:r>
-        <w:t xml:space="preserve"> classifier takes many decision trees formed from subsets of the dataset (with replacement) and then “votes” between them, the idea being that this will reduce the chance of the tree over fitting to the da</w:t>
-      </w:r>
-      <w:r>
-        <w:t>ta as just one decision tree, such as J48, is sometimes susceptible to doing</w:t>
-      </w:r>
-      <w:r>
-        <w:t>. The difference between a normal decision tree and those that make up this model is that at each level the tree randomly pick from a subset of the features remaining, when it comes to voting the majority rules at each level for classification</w:t>
+        <w:t xml:space="preserve">an example of an ensemble learning model, meaning that it is a model made up of smaller models, attempting to negate </w:t>
+      </w:r>
+      <w:r>
+        <w:t>it’s/their</w:t>
+      </w:r>
+      <w:r>
+        <w:t xml:space="preserve"> negatives. </w:t>
+      </w:r>
+      <w:r>
+        <w:t xml:space="preserve">A RandomForest is made up of lots of decision trees, the difference being, each is trained on a subset of the data and at each level it picks from a subset of the features, then, when classifying, a majority vote is taken between them. This greatly reduces the overfitting decision trees are liable to have happen </w:t>
       </w:r>
       <w:sdt>
         <w:sdtPr>
           <w:id w:val="71863078"/>
           <w:citation/>
         </w:sdtPr>
-        <w:sdtEndPr/>
         <w:sdtContent>
           <w:r>
             <w:fldChar w:fldCharType="begin"/>
@@ -674,7 +661,13 @@
         <w:ind w:firstLine="720"/>
       </w:pPr>
       <w:r>
-        <w:t>A useful way to compare classifiers is to look at their F1 scores, this is the harmonic mean between the precision (the number of true positives divided by all predicted positives</w:t>
+        <w:t xml:space="preserve">A useful way to compare classifiers is to look at their F1 scores, this is the </w:t>
+      </w:r>
+      <w:r>
+        <w:t xml:space="preserve">harmonic </w:t>
+      </w:r>
+      <w:r>
+        <w:t>mean between the precision (the number of true positives divided by all predicted positives</w:t>
       </w:r>
       <w:r>
         <w:t>, how often the model is correct when it thinks it is</w:t>
@@ -693,7 +686,6 @@
           <w:id w:val="2143217896"/>
           <w:citation/>
         </w:sdtPr>
-        <w:sdtEndPr/>
         <w:sdtContent>
           <w:r>
             <w:fldChar w:fldCharType="begin"/>
@@ -718,97 +710,376 @@
       <w:r>
         <w:t xml:space="preserve">. Due to the nature of the precision and recall there is often a </w:t>
       </w:r>
-      <w:proofErr w:type="spellStart"/>
-      <w:r>
-        <w:t>trade off</w:t>
-      </w:r>
-      <w:proofErr w:type="spellEnd"/>
-      <w:r>
-        <w:t xml:space="preserve"> between them, a “wider net” increases recall but reduces precision and vice versa, therefore by considering both we can very effectively evaluate a model’s accuracy. The NaiveBayes classifier had an F1 score of only </w:t>
-      </w:r>
-      <w:r>
-        <w:t>0.549</w:t>
-      </w:r>
-      <w:r>
-        <w:t xml:space="preserve"> whereas the J48 and RandomForest did much better at </w:t>
-      </w:r>
-      <w:r>
-        <w:t>0.718</w:t>
-      </w:r>
-      <w:r>
-        <w:t xml:space="preserve"> and </w:t>
-      </w:r>
-      <w:r>
-        <w:t>0.788</w:t>
-      </w:r>
-      <w:r>
-        <w:t xml:space="preserve"> respectively. Some criticism is levelled against the F1 score as it gives equal precedence to recall and </w:t>
-      </w:r>
-      <w:r>
-        <w:t>precision,</w:t>
-      </w:r>
-      <w:r>
-        <w:t xml:space="preserve"> but you may not always have a case where this is applicable.</w:t>
-      </w:r>
-      <w:r>
-        <w:t xml:space="preserve"> </w:t>
+      <w:r>
+        <w:t>trade-off</w:t>
+      </w:r>
+      <w:r>
+        <w:t xml:space="preserve"> between them, therefore by considering both we can very effectively evaluate a model’s accuracy. </w:t>
       </w:r>
     </w:p>
     <w:p>
       <w:pPr>
+        <w:pStyle w:val="BodyTextIndent"/>
+      </w:pPr>
+      <w:r>
+        <w:t xml:space="preserve">Another useful metric is the ROC area, this compares the model to a random </w:t>
+      </w:r>
+      <w:r>
+        <w:t>guess</w:t>
+      </w:r>
+      <w:r>
+        <w:t xml:space="preserve"> by graphing the True Positive Rate (a</w:t>
+      </w:r>
+      <w:r>
+        <w:t>ka</w:t>
+      </w:r>
+      <w:r>
+        <w:t xml:space="preserve"> the recall as mentioned before) and False Positive Rate (FPR</w:t>
+      </w:r>
+      <w:r>
+        <w:t xml:space="preserve"> is the false positive prediction divided by all the actual negative predictions, it measures the positives given where a negative was correct</w:t>
+      </w:r>
+      <w:r>
+        <w:t>) against each other</w:t>
+      </w:r>
+      <w:r>
+        <w:t xml:space="preserve"> at various levels of threshold, the ROC area being the area beneath the curve as plotted, 0.5 indicating a classifier being no better than a random guess and 1 being perfect classification</w:t>
+      </w:r>
+      <w:r>
+        <w:t>.</w:t>
+      </w:r>
+      <w:r>
+        <w:t xml:space="preserve"> </w:t>
+      </w:r>
+    </w:p>
+    <w:p>
+      <w:pPr>
         <w:ind w:firstLine="720"/>
       </w:pPr>
       <w:r>
-        <w:lastRenderedPageBreak/>
-        <w:t>Another useful metric is the ROC area, this compares the model to a random coin flip by graphing the True Positive Rate (TPR, a</w:t>
-      </w:r>
-      <w:r>
-        <w:t>ka</w:t>
-      </w:r>
-      <w:r>
-        <w:t xml:space="preserve"> the recall as mentioned before) and False Positive Rate (FPR</w:t>
-      </w:r>
-      <w:r>
-        <w:t xml:space="preserve"> is the false positive prediction divided by all the actual negative predictions, it measures the positives given where a negative was correct</w:t>
-      </w:r>
-      <w:r>
-        <w:t>) against each other</w:t>
-      </w:r>
-      <w:r>
-        <w:t xml:space="preserve"> at various levels of threshold, the ROC area being the area beneath the curve as plotted, 0.5 indicating a classifier being no better than a random guess and 1 being perfect classification</w:t>
-      </w:r>
-      <w:r>
-        <w:t>.</w:t>
-      </w:r>
-      <w:r>
-        <w:t xml:space="preserve"> The NaiveBayes classifier again comes last with a ROC area of </w:t>
-      </w:r>
-      <w:r>
-        <w:t>0.782</w:t>
-      </w:r>
-      <w:r>
-        <w:t xml:space="preserve">, J48 in second with </w:t>
-      </w:r>
-      <w:r>
-        <w:t>0.854</w:t>
-      </w:r>
-      <w:r>
-        <w:t xml:space="preserve"> and RandomForest wins with </w:t>
-      </w:r>
-      <w:r>
-        <w:t>0.934</w:t>
-      </w:r>
-      <w:r>
-        <w:t xml:space="preserve">, due to the various uses of machine learning there’s no absolute rule about what’s a good ROC area to get however </w:t>
-      </w:r>
-      <w:proofErr w:type="spellStart"/>
-      <w:r>
-        <w:t>RandomForest’s</w:t>
-      </w:r>
-      <w:proofErr w:type="spellEnd"/>
-      <w:r>
-        <w:t xml:space="preserve"> 0.934 is undeniably a great result, both in comparison to the other two and with a goal that  a ROC area of 1 indicates a perfect classifier.</w:t>
-      </w:r>
+        <w:t xml:space="preserve">Below </w:t>
+      </w:r>
+      <w:proofErr w:type="gramStart"/>
+      <w:r>
+        <w:t>are</w:t>
+      </w:r>
+      <w:proofErr w:type="gramEnd"/>
+      <w:r>
+        <w:t xml:space="preserve"> the score for each classifier, the best being bolded, as we can see RandomForest outperformed both NaiveBayes and J48 in both metrics.</w:t>
+      </w:r>
+    </w:p>
+    <w:tbl>
+      <w:tblPr>
+        <w:tblStyle w:val="PlainTable5"/>
+        <w:tblW w:w="0" w:type="auto"/>
+        <w:jc w:val="center"/>
+        <w:tblLook w:val="04A0" w:firstRow="1" w:lastRow="0" w:firstColumn="1" w:lastColumn="0" w:noHBand="0" w:noVBand="1"/>
+      </w:tblPr>
+      <w:tblGrid>
+        <w:gridCol w:w="1527"/>
+        <w:gridCol w:w="1352"/>
+        <w:gridCol w:w="1197"/>
+      </w:tblGrid>
+      <w:tr>
+        <w:trPr>
+          <w:cnfStyle w:val="100000000000" w:firstRow="1" w:lastRow="0" w:firstColumn="0" w:lastColumn="0" w:oddVBand="0" w:evenVBand="0" w:oddHBand="0" w:evenHBand="0" w:firstRowFirstColumn="0" w:firstRowLastColumn="0" w:lastRowFirstColumn="0" w:lastRowLastColumn="0"/>
+          <w:jc w:val="center"/>
+        </w:trPr>
+        <w:tc>
+          <w:tcPr>
+            <w:cnfStyle w:val="001000000100" w:firstRow="0" w:lastRow="0" w:firstColumn="1" w:lastColumn="0" w:oddVBand="0" w:evenVBand="0" w:oddHBand="0" w:evenHBand="0" w:firstRowFirstColumn="1" w:firstRowLastColumn="0" w:lastRowFirstColumn="0" w:lastRowLastColumn="0"/>
+            <w:tcW w:w="0" w:type="auto"/>
+          </w:tcPr>
+          <w:p>
+            <w:pPr>
+              <w:rPr>
+                <w:rFonts w:asciiTheme="minorHAnsi" w:hAnsiTheme="minorHAnsi" w:cstheme="minorHAnsi"/>
+                <w:i w:val="0"/>
+                <w:iCs w:val="0"/>
+                <w:sz w:val="24"/>
+                <w:szCs w:val="24"/>
+              </w:rPr>
+            </w:pPr>
+            <w:r>
+              <w:rPr>
+                <w:rFonts w:asciiTheme="minorHAnsi" w:hAnsiTheme="minorHAnsi" w:cstheme="minorHAnsi"/>
+                <w:i w:val="0"/>
+                <w:iCs w:val="0"/>
+                <w:sz w:val="24"/>
+                <w:szCs w:val="24"/>
+              </w:rPr>
+              <w:t>Classifier</w:t>
+            </w:r>
+          </w:p>
+        </w:tc>
+        <w:tc>
+          <w:tcPr>
+            <w:tcW w:w="0" w:type="auto"/>
+          </w:tcPr>
+          <w:p>
+            <w:pPr>
+              <w:pStyle w:val="Heading3"/>
+              <w:outlineLvl w:val="2"/>
+              <w:cnfStyle w:val="100000000000" w:firstRow="1" w:lastRow="0" w:firstColumn="0" w:lastColumn="0" w:oddVBand="0" w:evenVBand="0" w:oddHBand="0" w:evenHBand="0" w:firstRowFirstColumn="0" w:firstRowLastColumn="0" w:lastRowFirstColumn="0" w:lastRowLastColumn="0"/>
+              <w:rPr>
+                <w:rFonts w:asciiTheme="minorHAnsi" w:hAnsiTheme="minorHAnsi" w:cstheme="minorHAnsi"/>
+                <w:sz w:val="24"/>
+                <w:szCs w:val="24"/>
+              </w:rPr>
+            </w:pPr>
+            <w:r>
+              <w:rPr>
+                <w:rFonts w:asciiTheme="minorHAnsi" w:hAnsiTheme="minorHAnsi" w:cstheme="minorHAnsi"/>
+                <w:sz w:val="24"/>
+                <w:szCs w:val="24"/>
+              </w:rPr>
+              <w:t>F1 measure</w:t>
+            </w:r>
+          </w:p>
+        </w:tc>
+        <w:tc>
+          <w:tcPr>
+            <w:tcW w:w="0" w:type="auto"/>
+          </w:tcPr>
+          <w:p>
+            <w:pPr>
+              <w:cnfStyle w:val="100000000000" w:firstRow="1" w:lastRow="0" w:firstColumn="0" w:lastColumn="0" w:oddVBand="0" w:evenVBand="0" w:oddHBand="0" w:evenHBand="0" w:firstRowFirstColumn="0" w:firstRowLastColumn="0" w:lastRowFirstColumn="0" w:lastRowLastColumn="0"/>
+              <w:rPr>
+                <w:rFonts w:asciiTheme="minorHAnsi" w:hAnsiTheme="minorHAnsi" w:cstheme="minorHAnsi"/>
+                <w:sz w:val="24"/>
+                <w:szCs w:val="24"/>
+              </w:rPr>
+            </w:pPr>
+            <w:r>
+              <w:rPr>
+                <w:rFonts w:asciiTheme="minorHAnsi" w:hAnsiTheme="minorHAnsi" w:cstheme="minorHAnsi"/>
+                <w:sz w:val="24"/>
+                <w:szCs w:val="24"/>
+              </w:rPr>
+              <w:t>ROC score</w:t>
+            </w:r>
+          </w:p>
+        </w:tc>
+      </w:tr>
+      <w:tr>
+        <w:trPr>
+          <w:cnfStyle w:val="000000100000" w:firstRow="0" w:lastRow="0" w:firstColumn="0" w:lastColumn="0" w:oddVBand="0" w:evenVBand="0" w:oddHBand="1" w:evenHBand="0" w:firstRowFirstColumn="0" w:firstRowLastColumn="0" w:lastRowFirstColumn="0" w:lastRowLastColumn="0"/>
+          <w:jc w:val="center"/>
+        </w:trPr>
+        <w:tc>
+          <w:tcPr>
+            <w:cnfStyle w:val="001000000000" w:firstRow="0" w:lastRow="0" w:firstColumn="1" w:lastColumn="0" w:oddVBand="0" w:evenVBand="0" w:oddHBand="0" w:evenHBand="0" w:firstRowFirstColumn="0" w:firstRowLastColumn="0" w:lastRowFirstColumn="0" w:lastRowLastColumn="0"/>
+            <w:tcW w:w="0" w:type="auto"/>
+          </w:tcPr>
+          <w:p>
+            <w:pPr>
+              <w:rPr>
+                <w:rFonts w:asciiTheme="minorHAnsi" w:hAnsiTheme="minorHAnsi" w:cstheme="minorHAnsi"/>
+                <w:i w:val="0"/>
+                <w:iCs w:val="0"/>
+                <w:sz w:val="22"/>
+              </w:rPr>
+            </w:pPr>
+            <w:r>
+              <w:rPr>
+                <w:rFonts w:asciiTheme="minorHAnsi" w:hAnsiTheme="minorHAnsi" w:cstheme="minorHAnsi"/>
+                <w:i w:val="0"/>
+                <w:iCs w:val="0"/>
+                <w:sz w:val="22"/>
+              </w:rPr>
+              <w:t>NaiveBayes</w:t>
+            </w:r>
+          </w:p>
+        </w:tc>
+        <w:tc>
+          <w:tcPr>
+            <w:tcW w:w="0" w:type="auto"/>
+          </w:tcPr>
+          <w:p>
+            <w:pPr>
+              <w:cnfStyle w:val="000000100000" w:firstRow="0" w:lastRow="0" w:firstColumn="0" w:lastColumn="0" w:oddVBand="0" w:evenVBand="0" w:oddHBand="1" w:evenHBand="0" w:firstRowFirstColumn="0" w:firstRowLastColumn="0" w:lastRowFirstColumn="0" w:lastRowLastColumn="0"/>
+              <w:rPr>
+                <w:rFonts w:cstheme="minorHAnsi"/>
+              </w:rPr>
+            </w:pPr>
+            <w:r>
+              <w:rPr>
+                <w:rFonts w:cstheme="minorHAnsi"/>
+              </w:rPr>
+              <w:t>0.549</w:t>
+            </w:r>
+          </w:p>
+        </w:tc>
+        <w:tc>
+          <w:tcPr>
+            <w:tcW w:w="0" w:type="auto"/>
+          </w:tcPr>
+          <w:p>
+            <w:pPr>
+              <w:cnfStyle w:val="000000100000" w:firstRow="0" w:lastRow="0" w:firstColumn="0" w:lastColumn="0" w:oddVBand="0" w:evenVBand="0" w:oddHBand="1" w:evenHBand="0" w:firstRowFirstColumn="0" w:firstRowLastColumn="0" w:lastRowFirstColumn="0" w:lastRowLastColumn="0"/>
+              <w:rPr>
+                <w:rFonts w:cstheme="minorHAnsi"/>
+              </w:rPr>
+            </w:pPr>
+            <w:r>
+              <w:rPr>
+                <w:rFonts w:cstheme="minorHAnsi"/>
+              </w:rPr>
+              <w:t>0.782</w:t>
+            </w:r>
+          </w:p>
+        </w:tc>
+      </w:tr>
+      <w:tr>
+        <w:trPr>
+          <w:jc w:val="center"/>
+        </w:trPr>
+        <w:tc>
+          <w:tcPr>
+            <w:cnfStyle w:val="001000000000" w:firstRow="0" w:lastRow="0" w:firstColumn="1" w:lastColumn="0" w:oddVBand="0" w:evenVBand="0" w:oddHBand="0" w:evenHBand="0" w:firstRowFirstColumn="0" w:firstRowLastColumn="0" w:lastRowFirstColumn="0" w:lastRowLastColumn="0"/>
+            <w:tcW w:w="0" w:type="auto"/>
+          </w:tcPr>
+          <w:p>
+            <w:pPr>
+              <w:rPr>
+                <w:rFonts w:asciiTheme="minorHAnsi" w:hAnsiTheme="minorHAnsi" w:cstheme="minorHAnsi"/>
+                <w:i w:val="0"/>
+                <w:iCs w:val="0"/>
+                <w:sz w:val="22"/>
+              </w:rPr>
+            </w:pPr>
+            <w:r>
+              <w:rPr>
+                <w:rFonts w:asciiTheme="minorHAnsi" w:hAnsiTheme="minorHAnsi" w:cstheme="minorHAnsi"/>
+                <w:i w:val="0"/>
+                <w:iCs w:val="0"/>
+                <w:sz w:val="22"/>
+              </w:rPr>
+              <w:t>J48</w:t>
+            </w:r>
+          </w:p>
+        </w:tc>
+        <w:tc>
+          <w:tcPr>
+            <w:tcW w:w="0" w:type="auto"/>
+          </w:tcPr>
+          <w:p>
+            <w:pPr>
+              <w:cnfStyle w:val="000000000000" w:firstRow="0" w:lastRow="0" w:firstColumn="0" w:lastColumn="0" w:oddVBand="0" w:evenVBand="0" w:oddHBand="0" w:evenHBand="0" w:firstRowFirstColumn="0" w:firstRowLastColumn="0" w:lastRowFirstColumn="0" w:lastRowLastColumn="0"/>
+              <w:rPr>
+                <w:rFonts w:cstheme="minorHAnsi"/>
+              </w:rPr>
+            </w:pPr>
+            <w:r>
+              <w:rPr>
+                <w:rFonts w:cstheme="minorHAnsi"/>
+              </w:rPr>
+              <w:t>0.718</w:t>
+            </w:r>
+          </w:p>
+        </w:tc>
+        <w:tc>
+          <w:tcPr>
+            <w:tcW w:w="0" w:type="auto"/>
+          </w:tcPr>
+          <w:p>
+            <w:pPr>
+              <w:cnfStyle w:val="000000000000" w:firstRow="0" w:lastRow="0" w:firstColumn="0" w:lastColumn="0" w:oddVBand="0" w:evenVBand="0" w:oddHBand="0" w:evenHBand="0" w:firstRowFirstColumn="0" w:firstRowLastColumn="0" w:lastRowFirstColumn="0" w:lastRowLastColumn="0"/>
+              <w:rPr>
+                <w:rFonts w:cstheme="minorHAnsi"/>
+              </w:rPr>
+            </w:pPr>
+            <w:r>
+              <w:rPr>
+                <w:rFonts w:cstheme="minorHAnsi"/>
+              </w:rPr>
+              <w:t>0.854</w:t>
+            </w:r>
+          </w:p>
+        </w:tc>
+      </w:tr>
+      <w:tr>
+        <w:trPr>
+          <w:cnfStyle w:val="000000100000" w:firstRow="0" w:lastRow="0" w:firstColumn="0" w:lastColumn="0" w:oddVBand="0" w:evenVBand="0" w:oddHBand="1" w:evenHBand="0" w:firstRowFirstColumn="0" w:firstRowLastColumn="0" w:lastRowFirstColumn="0" w:lastRowLastColumn="0"/>
+          <w:jc w:val="center"/>
+        </w:trPr>
+        <w:tc>
+          <w:tcPr>
+            <w:cnfStyle w:val="001000000000" w:firstRow="0" w:lastRow="0" w:firstColumn="1" w:lastColumn="0" w:oddVBand="0" w:evenVBand="0" w:oddHBand="0" w:evenHBand="0" w:firstRowFirstColumn="0" w:firstRowLastColumn="0" w:lastRowFirstColumn="0" w:lastRowLastColumn="0"/>
+            <w:tcW w:w="0" w:type="auto"/>
+          </w:tcPr>
+          <w:p>
+            <w:pPr>
+              <w:rPr>
+                <w:rFonts w:asciiTheme="minorHAnsi" w:hAnsiTheme="minorHAnsi" w:cstheme="minorHAnsi"/>
+                <w:i w:val="0"/>
+                <w:iCs w:val="0"/>
+                <w:sz w:val="22"/>
+              </w:rPr>
+            </w:pPr>
+            <w:r>
+              <w:rPr>
+                <w:rFonts w:asciiTheme="minorHAnsi" w:hAnsiTheme="minorHAnsi" w:cstheme="minorHAnsi"/>
+                <w:i w:val="0"/>
+                <w:iCs w:val="0"/>
+                <w:sz w:val="22"/>
+              </w:rPr>
+              <w:t>RandomForest</w:t>
+            </w:r>
+          </w:p>
+        </w:tc>
+        <w:tc>
+          <w:tcPr>
+            <w:tcW w:w="0" w:type="auto"/>
+          </w:tcPr>
+          <w:p>
+            <w:pPr>
+              <w:cnfStyle w:val="000000100000" w:firstRow="0" w:lastRow="0" w:firstColumn="0" w:lastColumn="0" w:oddVBand="0" w:evenVBand="0" w:oddHBand="1" w:evenHBand="0" w:firstRowFirstColumn="0" w:firstRowLastColumn="0" w:lastRowFirstColumn="0" w:lastRowLastColumn="0"/>
+              <w:rPr>
+                <w:rFonts w:cstheme="minorHAnsi"/>
+                <w:b/>
+                <w:bCs/>
+              </w:rPr>
+            </w:pPr>
+            <w:r>
+              <w:rPr>
+                <w:rFonts w:cstheme="minorHAnsi"/>
+                <w:b/>
+                <w:bCs/>
+              </w:rPr>
+              <w:t>0.788</w:t>
+            </w:r>
+          </w:p>
+        </w:tc>
+        <w:tc>
+          <w:tcPr>
+            <w:tcW w:w="0" w:type="auto"/>
+          </w:tcPr>
+          <w:p>
+            <w:pPr>
+              <w:cnfStyle w:val="000000100000" w:firstRow="0" w:lastRow="0" w:firstColumn="0" w:lastColumn="0" w:oddVBand="0" w:evenVBand="0" w:oddHBand="1" w:evenHBand="0" w:firstRowFirstColumn="0" w:firstRowLastColumn="0" w:lastRowFirstColumn="0" w:lastRowLastColumn="0"/>
+              <w:rPr>
+                <w:rFonts w:cstheme="minorHAnsi"/>
+                <w:b/>
+                <w:bCs/>
+              </w:rPr>
+            </w:pPr>
+            <w:r>
+              <w:rPr>
+                <w:rFonts w:cstheme="minorHAnsi"/>
+                <w:b/>
+                <w:bCs/>
+              </w:rPr>
+              <w:t>0.934</w:t>
+            </w:r>
+          </w:p>
+        </w:tc>
+      </w:tr>
+    </w:tbl>
+    <w:p>
+      <w:pPr>
+        <w:ind w:firstLine="720"/>
+      </w:pPr>
     </w:p>
     <w:p/>
     <w:p>
@@ -817,6 +1088,7 @@
       </w:pPr>
       <w:bookmarkStart w:id="3" w:name="_Toc24375409"/>
       <w:r>
+        <w:lastRenderedPageBreak/>
         <w:t>1</w:t>
       </w:r>
       <w:r>
@@ -868,7 +1140,7 @@
         <w:t>”</w:t>
       </w:r>
       <w:r>
-        <w:t xml:space="preserve"> approach, this is a fairly unsurprising result as a blanket baseline is particularly useful in unbalanced datasets however this is not (being an approximately equal split between each 4 decision classes). </w:t>
+        <w:t xml:space="preserve"> approach, this is a fairly unsurprising result as a blanket baseline is particularly useful in unbalanced datasets however this is not (being an approximately equal split between each 4 decision classes).</w:t>
       </w:r>
     </w:p>
     <w:p>
@@ -898,11 +1170,9 @@
       <w:r>
         <w:t xml:space="preserve">A third baseline and a </w:t>
       </w:r>
-      <w:proofErr w:type="spellStart"/>
-      <w:r>
-        <w:t>well accepted</w:t>
-      </w:r>
-      <w:proofErr w:type="spellEnd"/>
+      <w:r>
+        <w:t>well-accepted</w:t>
+      </w:r>
       <w:r>
         <w:t xml:space="preserve"> industry standard for comparison is the NaiveBayes classifier in itself, of course NaiveBayes is comparable with itself so that classifier is good enough and referring back to the comparison made in section 1.2 we can say that RandomForest and J48 are both good enough too given they did better in both F1 measure and ROC score than NaiveBayes.</w:t>
       </w:r>
@@ -916,14 +1186,326 @@
         <w:t>2. Dataset Imputation and Reclassification</w:t>
       </w:r>
     </w:p>
+    <w:p>
+      <w:pPr>
+        <w:pStyle w:val="Heading2"/>
+      </w:pPr>
+      <w:r>
+        <w:t>2.1.</w:t>
+      </w:r>
+      <w:r>
+        <w:t xml:space="preserve"> Dataset Imputation</w:t>
+      </w:r>
+    </w:p>
+    <w:p>
+      <w:r>
+        <w:tab/>
+        <w:t xml:space="preserve">The dataset given with this assignment has several missing values in it, namely 46 (7%) in </w:t>
+      </w:r>
+      <w:proofErr w:type="spellStart"/>
+      <w:r>
+        <w:rPr>
+          <w:i/>
+          <w:iCs/>
+        </w:rPr>
+        <w:t>Reason_for_absense</w:t>
+      </w:r>
+      <w:proofErr w:type="spellEnd"/>
+      <w:r>
+        <w:t xml:space="preserve"> and 3 (&lt;</w:t>
+      </w:r>
+      <w:r>
+        <w:t>0.5</w:t>
+      </w:r>
+      <w:r>
+        <w:t xml:space="preserve">%) in </w:t>
+      </w:r>
+      <w:proofErr w:type="spellStart"/>
+      <w:r>
+        <w:rPr>
+          <w:i/>
+          <w:iCs/>
+        </w:rPr>
+        <w:t>Month_of_absense</w:t>
+      </w:r>
+      <w:proofErr w:type="spellEnd"/>
+      <w:r>
+        <w:t xml:space="preserve">. </w:t>
+      </w:r>
+      <w:r>
+        <w:t xml:space="preserve">There are a number of ways to classify missing values, namely, MCAR or Missing Completely At Random (there is no relationship between the fact a value is missing and the rest of the instance), MAR or Missing at Random (there is a relationship between which values are missing and the rest of their instances but not what the value is) and MNAR or Missing Not At Random (the values which are missing and their actual value are linked to their instances). </w:t>
+      </w:r>
+    </w:p>
+    <w:p>
+      <w:r>
+        <w:tab/>
+        <w:t>I imported the dataset into R Studio so I could analyse the data</w:t>
+      </w:r>
+      <w:r>
+        <w:t xml:space="preserve">, if the </w:t>
+      </w:r>
+      <w:proofErr w:type="spellStart"/>
+      <w:r>
+        <w:rPr>
+          <w:i/>
+          <w:iCs/>
+        </w:rPr>
+        <w:t>Reason_of_absence</w:t>
+      </w:r>
+      <w:proofErr w:type="spellEnd"/>
+      <w:r>
+        <w:t xml:space="preserve"> was MCAR the distribution of each feature for both missing and non-missing reasons would be the same, however we see this is not the case (for conciseness only a few examples are given here, however all the plots made can be found in the appendices)</w:t>
+      </w:r>
+      <w:r>
+        <w:t xml:space="preserve">. As can be observed there is a </w:t>
+      </w:r>
+      <w:r>
+        <w:t xml:space="preserve">vast difference between the distributions of each feature depending on if there’s an associated reason for the absence. This means we cannot simply remove the entries without introducing a lot of bias, thus we must impute them intelligently. </w:t>
+      </w:r>
+    </w:p>
+    <w:p/>
     <w:p>
       <w:bookmarkStart w:id="4" w:name="_GoBack"/>
       <w:bookmarkEnd w:id="4"/>
     </w:p>
+    <w:p/>
+    <w:p/>
+    <w:p/>
+    <w:p/>
+    <w:p/>
     <w:p>
       <w:pPr>
-        <w:spacing w:after="160"/>
-      </w:pPr>
+        <w:pStyle w:val="TOC1"/>
+        <w:spacing w:after="0"/>
+      </w:pPr>
+      <w:r>
+        <w:rPr>
+          <w:noProof/>
+        </w:rPr>
+        <w:lastRenderedPageBreak/>
+        <mc:AlternateContent>
+          <mc:Choice Requires="wpg">
+            <w:drawing>
+              <wp:anchor distT="0" distB="0" distL="114300" distR="114300" simplePos="0" relativeHeight="251661312" behindDoc="0" locked="0" layoutInCell="1" allowOverlap="1" wp14:anchorId="1F7CE233" wp14:editId="36AA813D">
+                <wp:simplePos x="0" y="0"/>
+                <wp:positionH relativeFrom="column">
+                  <wp:posOffset>0</wp:posOffset>
+                </wp:positionH>
+                <wp:positionV relativeFrom="paragraph">
+                  <wp:posOffset>0</wp:posOffset>
+                </wp:positionV>
+                <wp:extent cx="5725044" cy="3657144"/>
+                <wp:effectExtent l="0" t="0" r="9525" b="635"/>
+                <wp:wrapTopAndBottom/>
+                <wp:docPr id="10" name="Group 10"/>
+                <wp:cNvGraphicFramePr/>
+                <a:graphic xmlns:a="http://schemas.openxmlformats.org/drawingml/2006/main">
+                  <a:graphicData uri="http://schemas.microsoft.com/office/word/2010/wordprocessingGroup">
+                    <wpg:wgp>
+                      <wpg:cNvGrpSpPr/>
+                      <wpg:grpSpPr>
+                        <a:xfrm>
+                          <a:off x="0" y="0"/>
+                          <a:ext cx="5725044" cy="3657144"/>
+                          <a:chOff x="0" y="0"/>
+                          <a:chExt cx="5725044" cy="3657144"/>
+                        </a:xfrm>
+                      </wpg:grpSpPr>
+                      <pic:pic xmlns:pic="http://schemas.openxmlformats.org/drawingml/2006/picture">
+                        <pic:nvPicPr>
+                          <pic:cNvPr id="3" name="Picture 3"/>
+                          <pic:cNvPicPr>
+                            <a:picLocks noChangeAspect="1"/>
+                          </pic:cNvPicPr>
+                        </pic:nvPicPr>
+                        <pic:blipFill>
+                          <a:blip r:embed="rId6">
+                            <a:extLst>
+                              <a:ext uri="{28A0092B-C50C-407E-A947-70E740481C1C}">
+                                <a14:useLocalDpi xmlns:a14="http://schemas.microsoft.com/office/drawing/2010/main" val="0"/>
+                              </a:ext>
+                            </a:extLst>
+                          </a:blip>
+                          <a:srcRect/>
+                          <a:stretch>
+                            <a:fillRect/>
+                          </a:stretch>
+                        </pic:blipFill>
+                        <pic:spPr bwMode="auto">
+                          <a:xfrm>
+                            <a:off x="0" y="0"/>
+                            <a:ext cx="2851785" cy="1818005"/>
+                          </a:xfrm>
+                          <a:prstGeom prst="rect">
+                            <a:avLst/>
+                          </a:prstGeom>
+                          <a:noFill/>
+                          <a:ln>
+                            <a:noFill/>
+                          </a:ln>
+                        </pic:spPr>
+                      </pic:pic>
+                      <pic:pic xmlns:pic="http://schemas.openxmlformats.org/drawingml/2006/picture">
+                        <pic:nvPicPr>
+                          <pic:cNvPr id="4" name="Picture 4"/>
+                          <pic:cNvPicPr>
+                            <a:picLocks noChangeAspect="1"/>
+                          </pic:cNvPicPr>
+                        </pic:nvPicPr>
+                        <pic:blipFill>
+                          <a:blip r:embed="rId7">
+                            <a:extLst>
+                              <a:ext uri="{28A0092B-C50C-407E-A947-70E740481C1C}">
+                                <a14:useLocalDpi xmlns:a14="http://schemas.microsoft.com/office/drawing/2010/main" val="0"/>
+                              </a:ext>
+                            </a:extLst>
+                          </a:blip>
+                          <a:srcRect/>
+                          <a:stretch>
+                            <a:fillRect/>
+                          </a:stretch>
+                        </pic:blipFill>
+                        <pic:spPr bwMode="auto">
+                          <a:xfrm>
+                            <a:off x="2871989" y="0"/>
+                            <a:ext cx="2853055" cy="1818640"/>
+                          </a:xfrm>
+                          <a:prstGeom prst="rect">
+                            <a:avLst/>
+                          </a:prstGeom>
+                          <a:noFill/>
+                          <a:ln>
+                            <a:noFill/>
+                          </a:ln>
+                        </pic:spPr>
+                      </pic:pic>
+                      <pic:pic xmlns:pic="http://schemas.openxmlformats.org/drawingml/2006/picture">
+                        <pic:nvPicPr>
+                          <pic:cNvPr id="5" name="Picture 5"/>
+                          <pic:cNvPicPr>
+                            <a:picLocks noChangeAspect="1"/>
+                          </pic:cNvPicPr>
+                        </pic:nvPicPr>
+                        <pic:blipFill>
+                          <a:blip r:embed="rId8">
+                            <a:extLst>
+                              <a:ext uri="{28A0092B-C50C-407E-A947-70E740481C1C}">
+                                <a14:useLocalDpi xmlns:a14="http://schemas.microsoft.com/office/drawing/2010/main" val="0"/>
+                              </a:ext>
+                            </a:extLst>
+                          </a:blip>
+                          <a:srcRect/>
+                          <a:stretch>
+                            <a:fillRect/>
+                          </a:stretch>
+                        </pic:blipFill>
+                        <pic:spPr bwMode="auto">
+                          <a:xfrm>
+                            <a:off x="0" y="1841679"/>
+                            <a:ext cx="2850515" cy="1815465"/>
+                          </a:xfrm>
+                          <a:prstGeom prst="rect">
+                            <a:avLst/>
+                          </a:prstGeom>
+                          <a:noFill/>
+                          <a:ln>
+                            <a:noFill/>
+                          </a:ln>
+                        </pic:spPr>
+                      </pic:pic>
+                      <pic:pic xmlns:pic="http://schemas.openxmlformats.org/drawingml/2006/picture">
+                        <pic:nvPicPr>
+                          <pic:cNvPr id="6" name="Picture 6"/>
+                          <pic:cNvPicPr>
+                            <a:picLocks noChangeAspect="1"/>
+                          </pic:cNvPicPr>
+                        </pic:nvPicPr>
+                        <pic:blipFill>
+                          <a:blip r:embed="rId9">
+                            <a:extLst>
+                              <a:ext uri="{28A0092B-C50C-407E-A947-70E740481C1C}">
+                                <a14:useLocalDpi xmlns:a14="http://schemas.microsoft.com/office/drawing/2010/main" val="0"/>
+                              </a:ext>
+                            </a:extLst>
+                          </a:blip>
+                          <a:srcRect/>
+                          <a:stretch>
+                            <a:fillRect/>
+                          </a:stretch>
+                        </pic:blipFill>
+                        <pic:spPr bwMode="auto">
+                          <a:xfrm>
+                            <a:off x="2871989" y="1841679"/>
+                            <a:ext cx="2850515" cy="1815465"/>
+                          </a:xfrm>
+                          <a:prstGeom prst="rect">
+                            <a:avLst/>
+                          </a:prstGeom>
+                          <a:noFill/>
+                          <a:ln>
+                            <a:noFill/>
+                          </a:ln>
+                        </pic:spPr>
+                      </pic:pic>
+                    </wpg:wgp>
+                  </a:graphicData>
+                </a:graphic>
+              </wp:anchor>
+            </w:drawing>
+          </mc:Choice>
+          <mc:Fallback>
+            <w:pict>
+              <v:group w14:anchorId="36EB4595" id="Group 10" o:spid="_x0000_s1026" style="position:absolute;margin-left:0;margin-top:0;width:450.8pt;height:287.95pt;z-index:251661312" coordsize="57250,36571" o:gfxdata="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">
+                <v:shapetype id="_x0000_t75" coordsize="21600,21600" o:spt="75" o:preferrelative="t" path="m@4@5l@4@11@9@11@9@5xe" filled="f" stroked="f">
+                  <v:stroke joinstyle="miter"/>
+                  <v:formulas>
+                    <v:f eqn="if lineDrawn pixelLineWidth 0"/>
+                    <v:f eqn="sum @0 1 0"/>
+                    <v:f eqn="sum 0 0 @1"/>
+                    <v:f eqn="prod @2 1 2"/>
+                    <v:f eqn="prod @3 21600 pixelWidth"/>
+                    <v:f eqn="prod @3 21600 pixelHeight"/>
+                    <v:f eqn="sum @0 0 1"/>
+                    <v:f eqn="prod @6 1 2"/>
+                    <v:f eqn="prod @7 21600 pixelWidth"/>
+                    <v:f eqn="sum @8 21600 0"/>
+                    <v:f eqn="prod @7 21600 pixelHeight"/>
+                    <v:f eqn="sum @10 21600 0"/>
+                  </v:formulas>
+                  <v:path o:extrusionok="f" gradientshapeok="t" o:connecttype="rect"/>
+                  <o:lock v:ext="edit" aspectratio="t"/>
+                </v:shapetype>
+                <v:shape id="Picture 3" o:spid="_x0000_s1027" type="#_x0000_t75" style="position:absolute;width:28517;height:18180;visibility:visible;mso-wrap-style:square" o:gfxdata="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">
+                  <v:imagedata r:id="rId10" o:title=""/>
+                </v:shape>
+                <v:shape id="Picture 4" o:spid="_x0000_s1028" type="#_x0000_t75" style="position:absolute;left:28719;width:28531;height:18186;visibility:visible;mso-wrap-style:square" o:gfxdata="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">
+                  <v:imagedata r:id="rId11" o:title=""/>
+                </v:shape>
+                <v:shape id="Picture 5" o:spid="_x0000_s1029" type="#_x0000_t75" style="position:absolute;top:18416;width:28505;height:18155;visibility:visible;mso-wrap-style:square" o:gfxdata="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">
+                  <v:imagedata r:id="rId12" o:title=""/>
+                </v:shape>
+                <v:shape id="Picture 6" o:spid="_x0000_s1030" type="#_x0000_t75" style="position:absolute;left:28719;top:18416;width:28506;height:18155;visibility:visible;mso-wrap-style:square" o:gfxdata="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">
+                  <v:imagedata r:id="rId13" o:title=""/>
+                </v:shape>
+                <w10:wrap type="topAndBottom"/>
+              </v:group>
+            </w:pict>
+          </mc:Fallback>
+        </mc:AlternateContent>
+      </w:r>
+    </w:p>
+    <w:p/>
+    <w:p/>
+    <w:p/>
+    <w:p/>
+    <w:p/>
+    <w:p/>
+    <w:p/>
+    <w:p/>
+    <w:p/>
+    <w:p/>
+    <w:p/>
+    <w:p>
       <w:r>
         <w:br w:type="page"/>
       </w:r>
@@ -943,7 +1525,6 @@
           <w:docPartUnique/>
         </w:docPartObj>
       </w:sdtPr>
-      <w:sdtEndPr/>
       <w:sdtContent>
         <w:p>
           <w:pPr>
@@ -959,7 +1540,6 @@
             <w:id w:val="-573587230"/>
             <w:bibliography/>
           </w:sdtPr>
-          <w:sdtEndPr/>
           <w:sdtContent>
             <w:p>
               <w:pPr>
@@ -984,7 +1564,21 @@
                 <w:rPr>
                   <w:noProof/>
                 </w:rPr>
-                <w:t xml:space="preserve">Liaw, A. &amp;. (2002). Classification and regression by randomForest. </w:t>
+                <w:t xml:space="preserve">Liaw, A. &amp;. (2002). </w:t>
+              </w:r>
+              <w:bookmarkStart w:id="6" w:name="_Hlk25178635"/>
+              <w:r>
+                <w:rPr>
+                  <w:noProof/>
+                </w:rPr>
+                <w:t>Classification and regression by randomForest</w:t>
+              </w:r>
+              <w:bookmarkEnd w:id="6"/>
+              <w:r>
+                <w:rPr>
+                  <w:noProof/>
+                </w:rPr>
+                <w:t xml:space="preserve">. </w:t>
               </w:r>
               <w:r>
                 <w:rPr>
@@ -1692,6 +2286,27 @@
       <w:szCs w:val="26"/>
     </w:rPr>
   </w:style>
+  <w:style w:type="paragraph" w:styleId="Heading3">
+    <w:name w:val="heading 3"/>
+    <w:basedOn w:val="Normal"/>
+    <w:next w:val="Normal"/>
+    <w:link w:val="Heading3Char"/>
+    <w:uiPriority w:val="9"/>
+    <w:unhideWhenUsed/>
+    <w:qFormat/>
+    <w:rsid w:val="00D20146"/>
+    <w:pPr>
+      <w:keepNext/>
+      <w:spacing w:line="240" w:lineRule="auto"/>
+      <w:outlineLvl w:val="2"/>
+    </w:pPr>
+    <w:rPr>
+      <w:rFonts w:asciiTheme="majorHAnsi" w:eastAsiaTheme="majorEastAsia" w:hAnsiTheme="majorHAnsi" w:cstheme="majorBidi"/>
+      <w:i/>
+      <w:iCs/>
+      <w:sz w:val="26"/>
+    </w:rPr>
+  </w:style>
   <w:style w:type="character" w:default="1" w:styleId="DefaultParagraphFont">
     <w:name w:val="Default Paragraph Font"/>
     <w:uiPriority w:val="1"/>
@@ -1880,6 +2495,195 @@
       <w:spacing w:after="100"/>
       <w:ind w:left="220"/>
     </w:pPr>
+  </w:style>
+  <w:style w:type="table" w:styleId="TableGrid">
+    <w:name w:val="Table Grid"/>
+    <w:basedOn w:val="TableNormal"/>
+    <w:uiPriority w:val="39"/>
+    <w:rsid w:val="00D20146"/>
+    <w:pPr>
+      <w:spacing w:after="0" w:line="240" w:lineRule="auto"/>
+    </w:pPr>
+    <w:tblPr>
+      <w:tblBorders>
+        <w:top w:val="single" w:sz="4" w:space="0" w:color="auto"/>
+        <w:left w:val="single" w:sz="4" w:space="0" w:color="auto"/>
+        <w:bottom w:val="single" w:sz="4" w:space="0" w:color="auto"/>
+        <w:right w:val="single" w:sz="4" w:space="0" w:color="auto"/>
+        <w:insideH w:val="single" w:sz="4" w:space="0" w:color="auto"/>
+        <w:insideV w:val="single" w:sz="4" w:space="0" w:color="auto"/>
+      </w:tblBorders>
+    </w:tblPr>
+  </w:style>
+  <w:style w:type="table" w:styleId="PlainTable5">
+    <w:name w:val="Plain Table 5"/>
+    <w:basedOn w:val="TableNormal"/>
+    <w:uiPriority w:val="45"/>
+    <w:rsid w:val="00D20146"/>
+    <w:pPr>
+      <w:spacing w:after="0" w:line="240" w:lineRule="auto"/>
+    </w:pPr>
+    <w:tblPr>
+      <w:tblStyleRowBandSize w:val="1"/>
+      <w:tblStyleColBandSize w:val="1"/>
+    </w:tblPr>
+    <w:tblStylePr w:type="firstRow">
+      <w:rPr>
+        <w:rFonts w:asciiTheme="majorHAnsi" w:eastAsiaTheme="majorEastAsia" w:hAnsiTheme="majorHAnsi" w:cstheme="majorBidi"/>
+        <w:i/>
+        <w:iCs/>
+        <w:sz w:val="26"/>
+      </w:rPr>
+      <w:tblPr/>
+      <w:tcPr>
+        <w:tcBorders>
+          <w:bottom w:val="single" w:sz="4" w:space="0" w:color="7F7F7F" w:themeColor="text1" w:themeTint="80"/>
+        </w:tcBorders>
+        <w:shd w:val="clear" w:color="auto" w:fill="FFFFFF" w:themeFill="background1"/>
+      </w:tcPr>
+    </w:tblStylePr>
+    <w:tblStylePr w:type="lastRow">
+      <w:rPr>
+        <w:rFonts w:asciiTheme="majorHAnsi" w:eastAsiaTheme="majorEastAsia" w:hAnsiTheme="majorHAnsi" w:cstheme="majorBidi"/>
+        <w:i/>
+        <w:iCs/>
+        <w:sz w:val="26"/>
+      </w:rPr>
+      <w:tblPr/>
+      <w:tcPr>
+        <w:tcBorders>
+          <w:top w:val="single" w:sz="4" w:space="0" w:color="7F7F7F" w:themeColor="text1" w:themeTint="80"/>
+        </w:tcBorders>
+        <w:shd w:val="clear" w:color="auto" w:fill="FFFFFF" w:themeFill="background1"/>
+      </w:tcPr>
+    </w:tblStylePr>
+    <w:tblStylePr w:type="firstCol">
+      <w:pPr>
+        <w:jc w:val="right"/>
+      </w:pPr>
+      <w:rPr>
+        <w:rFonts w:asciiTheme="majorHAnsi" w:eastAsiaTheme="majorEastAsia" w:hAnsiTheme="majorHAnsi" w:cstheme="majorBidi"/>
+        <w:i/>
+        <w:iCs/>
+        <w:sz w:val="26"/>
+      </w:rPr>
+      <w:tblPr/>
+      <w:tcPr>
+        <w:tcBorders>
+          <w:right w:val="single" w:sz="4" w:space="0" w:color="7F7F7F" w:themeColor="text1" w:themeTint="80"/>
+        </w:tcBorders>
+        <w:shd w:val="clear" w:color="auto" w:fill="FFFFFF" w:themeFill="background1"/>
+      </w:tcPr>
+    </w:tblStylePr>
+    <w:tblStylePr w:type="lastCol">
+      <w:rPr>
+        <w:rFonts w:asciiTheme="majorHAnsi" w:eastAsiaTheme="majorEastAsia" w:hAnsiTheme="majorHAnsi" w:cstheme="majorBidi"/>
+        <w:i/>
+        <w:iCs/>
+        <w:sz w:val="26"/>
+      </w:rPr>
+      <w:tblPr/>
+      <w:tcPr>
+        <w:tcBorders>
+          <w:left w:val="single" w:sz="4" w:space="0" w:color="7F7F7F" w:themeColor="text1" w:themeTint="80"/>
+        </w:tcBorders>
+        <w:shd w:val="clear" w:color="auto" w:fill="FFFFFF" w:themeFill="background1"/>
+      </w:tcPr>
+    </w:tblStylePr>
+    <w:tblStylePr w:type="band1Vert">
+      <w:tblPr/>
+      <w:tcPr>
+        <w:shd w:val="clear" w:color="auto" w:fill="F2F2F2" w:themeFill="background1" w:themeFillShade="F2"/>
+      </w:tcPr>
+    </w:tblStylePr>
+    <w:tblStylePr w:type="band1Horz">
+      <w:tblPr/>
+      <w:tcPr>
+        <w:shd w:val="clear" w:color="auto" w:fill="F2F2F2" w:themeFill="background1" w:themeFillShade="F2"/>
+      </w:tcPr>
+    </w:tblStylePr>
+    <w:tblStylePr w:type="neCell">
+      <w:tblPr/>
+      <w:tcPr>
+        <w:tcBorders>
+          <w:left w:val="nil"/>
+        </w:tcBorders>
+      </w:tcPr>
+    </w:tblStylePr>
+    <w:tblStylePr w:type="nwCell">
+      <w:tblPr/>
+      <w:tcPr>
+        <w:tcBorders>
+          <w:right w:val="nil"/>
+        </w:tcBorders>
+      </w:tcPr>
+    </w:tblStylePr>
+    <w:tblStylePr w:type="seCell">
+      <w:tblPr/>
+      <w:tcPr>
+        <w:tcBorders>
+          <w:left w:val="nil"/>
+        </w:tcBorders>
+      </w:tcPr>
+    </w:tblStylePr>
+    <w:tblStylePr w:type="swCell">
+      <w:tblPr/>
+      <w:tcPr>
+        <w:tcBorders>
+          <w:right w:val="nil"/>
+        </w:tcBorders>
+      </w:tcPr>
+    </w:tblStylePr>
+  </w:style>
+  <w:style w:type="character" w:customStyle="1" w:styleId="Heading3Char">
+    <w:name w:val="Heading 3 Char"/>
+    <w:basedOn w:val="DefaultParagraphFont"/>
+    <w:link w:val="Heading3"/>
+    <w:uiPriority w:val="9"/>
+    <w:rsid w:val="00D20146"/>
+    <w:rPr>
+      <w:rFonts w:asciiTheme="majorHAnsi" w:eastAsiaTheme="majorEastAsia" w:hAnsiTheme="majorHAnsi" w:cstheme="majorBidi"/>
+      <w:i/>
+      <w:iCs/>
+      <w:sz w:val="26"/>
+    </w:rPr>
+  </w:style>
+  <w:style w:type="paragraph" w:styleId="BodyTextIndent">
+    <w:name w:val="Body Text Indent"/>
+    <w:basedOn w:val="Normal"/>
+    <w:link w:val="BodyTextIndentChar"/>
+    <w:uiPriority w:val="99"/>
+    <w:unhideWhenUsed/>
+    <w:rsid w:val="00667F1E"/>
+    <w:pPr>
+      <w:ind w:firstLine="720"/>
+    </w:pPr>
+  </w:style>
+  <w:style w:type="character" w:customStyle="1" w:styleId="BodyTextIndentChar">
+    <w:name w:val="Body Text Indent Char"/>
+    <w:basedOn w:val="DefaultParagraphFont"/>
+    <w:link w:val="BodyTextIndent"/>
+    <w:uiPriority w:val="99"/>
+    <w:rsid w:val="00667F1E"/>
+  </w:style>
+  <w:style w:type="paragraph" w:styleId="Caption">
+    <w:name w:val="caption"/>
+    <w:basedOn w:val="Normal"/>
+    <w:next w:val="Normal"/>
+    <w:uiPriority w:val="35"/>
+    <w:unhideWhenUsed/>
+    <w:qFormat/>
+    <w:rsid w:val="00075EE1"/>
+    <w:pPr>
+      <w:spacing w:after="200" w:line="240" w:lineRule="auto"/>
+    </w:pPr>
+    <w:rPr>
+      <w:i/>
+      <w:iCs/>
+      <w:color w:val="44546A" w:themeColor="text2"/>
+      <w:sz w:val="18"/>
+      <w:szCs w:val="18"/>
+    </w:rPr>
   </w:style>
 </w:styles>
 </file>
@@ -2226,7 +3030,7 @@
 </file>
 
 <file path=customXml/itemProps1.xml><?xml version="1.0" encoding="utf-8"?>
-<ds:datastoreItem xmlns:ds="http://schemas.openxmlformats.org/officeDocument/2006/customXml" ds:itemID="{60075D10-DD7C-4E28-89E1-0ACAD2EC1DE1}">
+<ds:datastoreItem xmlns:ds="http://schemas.openxmlformats.org/officeDocument/2006/customXml" ds:itemID="{A12B37D4-DD99-4A43-9B64-AFAB28576005}">
   <ds:schemaRefs>
     <ds:schemaRef ds:uri="http://schemas.openxmlformats.org/officeDocument/2006/bibliography"/>
   </ds:schemaRefs>

</xml_diff>